<commit_message>
Loggbok uppdatering + SQL uttryck
</commit_message>
<xml_diff>
--- a/documentation/Logbook/Emils loggbok.docx
+++ b/documentation/Logbook/Emils loggbok.docx
@@ -18,17 +18,291 @@
         <w:t xml:space="preserve"> </w:t>
       </w:r>
       <w:r>
-        <w:t>(</w:t>
-      </w:r>
-      <w:proofErr w:type="spellStart"/>
-      <w:r>
-        <w:t>Conceive</w:t>
-      </w:r>
-      <w:proofErr w:type="spellEnd"/>
+        <w:t>(Conceive)</w:t>
+      </w:r>
+    </w:p>
+    <w:p>
+      <w:r>
+        <w:t xml:space="preserve">Jag har gjort: </w:t>
+      </w:r>
+    </w:p>
+    <w:p>
+      <w:pPr>
+        <w:pStyle w:val="ListParagraph"/>
+        <w:numPr>
+          <w:ilvl w:val="0"/>
+          <w:numId w:val="1"/>
+        </w:numPr>
+      </w:pPr>
+      <w:r>
+        <w:t>Projektplan (med Hannes och Pontus)</w:t>
+      </w:r>
+    </w:p>
+    <w:p>
+      <w:pPr>
+        <w:pStyle w:val="ListParagraph"/>
+        <w:numPr>
+          <w:ilvl w:val="0"/>
+          <w:numId w:val="1"/>
+        </w:numPr>
+      </w:pPr>
+      <w:r>
+        <w:t>Gruppkontrakt (med Hannes och Pontus)</w:t>
+      </w:r>
+    </w:p>
+    <w:p>
+      <w:pPr>
+        <w:pStyle w:val="ListParagraph"/>
+        <w:numPr>
+          <w:ilvl w:val="0"/>
+          <w:numId w:val="1"/>
+        </w:numPr>
+      </w:pPr>
+      <w:r>
+        <w:t>ER + DB diagram i Dia (med Hannes)</w:t>
+      </w:r>
+    </w:p>
+    <w:p>
+      <w:pPr>
+        <w:pStyle w:val="ListParagraph"/>
+        <w:numPr>
+          <w:ilvl w:val="0"/>
+          <w:numId w:val="1"/>
+        </w:numPr>
+      </w:pPr>
+      <w:r>
+        <w:t xml:space="preserve">Databasen som vi kommer använda för sidan (kommer möjligtvis utvecklas senare om vi når prioriteter) </w:t>
+      </w:r>
+    </w:p>
+    <w:p>
+      <w:pPr>
+        <w:pStyle w:val="ListParagraph"/>
+        <w:numPr>
+          <w:ilvl w:val="0"/>
+          <w:numId w:val="1"/>
+        </w:numPr>
+      </w:pPr>
+      <w:r>
+        <w:t>”insertat” in och ut checks i databasen för att kunna använda till testning</w:t>
+      </w:r>
+    </w:p>
+    <w:p>
+      <w:pPr>
+        <w:pStyle w:val="ListParagraph"/>
+        <w:numPr>
+          <w:ilvl w:val="0"/>
+          <w:numId w:val="1"/>
+        </w:numPr>
+      </w:pPr>
+      <w:r>
+        <w:t>”</w:t>
+      </w:r>
+      <w:r>
+        <w:t>insertat</w:t>
+      </w:r>
+      <w:r>
+        <w:t>” in personers konton i databasen för att kunna använda till testning</w:t>
+      </w:r>
+    </w:p>
+    <w:p>
+      <w:pPr>
+        <w:pStyle w:val="ListParagraph"/>
+        <w:numPr>
+          <w:ilvl w:val="0"/>
+          <w:numId w:val="1"/>
+        </w:numPr>
+      </w:pPr>
+      <w:r>
+        <w:t>Börjat testa SQL uttryck</w:t>
+      </w:r>
+    </w:p>
+    <w:p>
+      <w:r>
+        <w:t xml:space="preserve">(Design) </w:t>
+      </w:r>
+    </w:p>
+    <w:p>
+      <w:r>
+        <w:t>2016-08-31</w:t>
+      </w:r>
+    </w:p>
+    <w:p>
+      <w:r>
+        <w:t xml:space="preserve">Idag har vi fortsatt vårat arbete med hemsidan, för mesta del backend som Hannes håller på med och börjat designa lite av frontend det som Pontus håller på med. Vi har haft möte då vi diskuterade olika gårdagen, vi diskuterade lite snabbt vår uppdelning och de olika rollerna vi har, om vi håller oss inom tidsschema och om vi har klart för oss vad som ska göras under dagen. </w:t>
+      </w:r>
+    </w:p>
+    <w:p>
+      <w:r>
+        <w:t>Jag har gjort:</w:t>
+      </w:r>
+    </w:p>
+    <w:p>
+      <w:pPr>
+        <w:pStyle w:val="ListParagraph"/>
+        <w:numPr>
+          <w:ilvl w:val="0"/>
+          <w:numId w:val="2"/>
+        </w:numPr>
+        <w:spacing w:line="256" w:lineRule="auto"/>
+      </w:pPr>
+      <w:r>
+        <w:t>Morgon möte med resten av gruppen</w:t>
+      </w:r>
+    </w:p>
+    <w:p>
+      <w:pPr>
+        <w:pStyle w:val="ListParagraph"/>
+        <w:numPr>
+          <w:ilvl w:val="0"/>
+          <w:numId w:val="2"/>
+        </w:numPr>
+        <w:spacing w:line="256" w:lineRule="auto"/>
+      </w:pPr>
+      <w:r>
+        <w:t>Ett SQL uttryck som tar ut den senaste in eller utcheckning som en person gjort</w:t>
+      </w:r>
+    </w:p>
+    <w:p>
+      <w:pPr>
+        <w:pStyle w:val="ListParagraph"/>
+        <w:numPr>
+          <w:ilvl w:val="0"/>
+          <w:numId w:val="2"/>
+        </w:numPr>
+        <w:spacing w:line="256" w:lineRule="auto"/>
+      </w:pPr>
+      <w:r>
+        <w:t>Börjat på ett SQL uttryck som ska ta fram alla in eller utcheckningar för chefen så han kan se vilka som är på jobbet</w:t>
+      </w:r>
+    </w:p>
+    <w:p>
+      <w:pPr>
+        <w:pStyle w:val="ListParagraph"/>
+        <w:numPr>
+          <w:ilvl w:val="0"/>
+          <w:numId w:val="2"/>
+        </w:numPr>
+        <w:spacing w:line="256" w:lineRule="auto"/>
+      </w:pPr>
+      <w:r>
+        <w:t>Presenterat projektplan</w:t>
+      </w:r>
+    </w:p>
+    <w:p>
+      <w:pPr>
+        <w:pStyle w:val="ListParagraph"/>
+        <w:numPr>
+          <w:ilvl w:val="0"/>
+          <w:numId w:val="2"/>
+        </w:numPr>
+        <w:spacing w:line="256" w:lineRule="auto"/>
+      </w:pPr>
+      <w:r>
+        <w:t>Diskuterat feedback från andra i klassen</w:t>
+      </w:r>
+    </w:p>
+    <w:p>
+      <w:r>
+        <w:t xml:space="preserve">(Design = SQL uttryck jag gjort eftersom de ännu inte blivit implementerade) </w:t>
+      </w:r>
+    </w:p>
+    <w:p>
+      <w:r>
+        <w:t>2016-09-01</w:t>
+      </w:r>
+    </w:p>
+    <w:p>
+      <w:r>
+        <w:t xml:space="preserve">Idag har vi gjort stora ändringar till projektplanen samt utökat den baserat på den feedback vi fick efter presentation från både lärare och klasskompisar. Vi har ändrat lite i våra mål så att vi har fler funktioner som är det minimala vi vill ha gjort med sidan. Jag tycker projektplanen blev helt okej fast jag skulle vilja haft lite mer detaljerat och planerat ”design” av sidan och funktioner som ska finnas mer </w:t>
+      </w:r>
+      <w:r>
+        <w:t>än vad vi gjorde.</w:t>
+      </w:r>
+    </w:p>
+    <w:p>
+      <w:r>
+        <w:t xml:space="preserve">Vi hade även ett morgonmöte då vi diskuterade det vi gjorde under gårdagen samt hur långt vi kommit och om vi följer tidsplanen. Vi är för tillfället före tidsplanen för mesta del men jag känner att det beror på att vi rusat in i ”implement” mer än vad vi borde. </w:t>
+      </w:r>
+    </w:p>
+    <w:p>
+      <w:r>
+        <w:t>(Cnonceive</w:t>
+      </w:r>
       <w:r>
         <w:t>)</w:t>
       </w:r>
     </w:p>
+    <w:p/>
+    <w:p>
+      <w:r>
+        <w:t>Jag har gjort:</w:t>
+      </w:r>
+    </w:p>
+    <w:p>
+      <w:pPr>
+        <w:pStyle w:val="ListParagraph"/>
+        <w:numPr>
+          <w:ilvl w:val="0"/>
+          <w:numId w:val="2"/>
+        </w:numPr>
+      </w:pPr>
+      <w:r>
+        <w:t>Morgon möte med gruppen</w:t>
+      </w:r>
+    </w:p>
+    <w:p>
+      <w:pPr>
+        <w:pStyle w:val="ListParagraph"/>
+        <w:numPr>
+          <w:ilvl w:val="0"/>
+          <w:numId w:val="2"/>
+        </w:numPr>
+      </w:pPr>
+      <w:r>
+        <w:t xml:space="preserve">Gjorde även en simplare version av samma SQL uttryck fast då man bara får status utan att den tar ut namn, efternamn och email för personerna. Alltså ett snabbt SQL uttryck för en tabell. </w:t>
+      </w:r>
+      <w:r>
+        <w:t xml:space="preserve">(med Hannes) </w:t>
+      </w:r>
+    </w:p>
+    <w:p>
+      <w:pPr>
+        <w:pStyle w:val="ListParagraph"/>
+        <w:numPr>
+          <w:ilvl w:val="0"/>
+          <w:numId w:val="2"/>
+        </w:numPr>
+      </w:pPr>
+      <w:r>
+        <w:t xml:space="preserve">Gjort färdigt ett till SQL uttryck som vi tänker använda för att visa information för chefen på sidan i form av en tabell. Den innehåller id, förnamn, efternamn, email, status(om personen checkat in/ut), check id och tiden då personen checkade in/ut. </w:t>
+      </w:r>
+    </w:p>
+    <w:p>
+      <w:pPr>
+        <w:ind w:left="360"/>
+      </w:pPr>
+      <w:r>
+        <w:t>(Design)</w:t>
+      </w:r>
+    </w:p>
+    <w:p>
+      <w:r>
+        <w:t xml:space="preserve">Mitt mål för morgondagen är att börja kolla på hur matematik i SQL fungerar för att vi ska kunna räkna ut hur länge en viss person arbetat och så att vi sedan kan göra en vy på alla anställdas arbetes timmar. </w:t>
+      </w:r>
+    </w:p>
+    <w:p>
+      <w:r>
+        <w:t>2016-09-02</w:t>
+      </w:r>
+    </w:p>
+    <w:p>
+      <w:r>
+        <w:t xml:space="preserve">Idag började vi med ett morgon möte och kom fram till att alla håller sig inom tidsplanen och ligger inte efter. </w:t>
+      </w:r>
+      <w:r>
+        <w:t xml:space="preserve">Jag och Pontus gjorde små ändringar till projekt planen. CombiTech var även här och föreläste om att skriva CV, och vad som är bra att tänka på. </w:t>
+      </w:r>
+    </w:p>
     <w:p>
       <w:r>
         <w:t xml:space="preserve">Jag har gjort: </w:t>
@@ -39,156 +313,11 @@
         <w:pStyle w:val="ListParagraph"/>
         <w:numPr>
           <w:ilvl w:val="0"/>
-          <w:numId w:val="1"/>
-        </w:numPr>
-      </w:pPr>
-      <w:r>
-        <w:t>Projektplan (med Hannes och Pontus)</w:t>
-      </w:r>
-    </w:p>
-    <w:p>
-      <w:pPr>
-        <w:pStyle w:val="ListParagraph"/>
-        <w:numPr>
-          <w:ilvl w:val="0"/>
-          <w:numId w:val="1"/>
-        </w:numPr>
-      </w:pPr>
-      <w:r>
-        <w:t>Gruppkontrakt (med Hannes och Pontus)</w:t>
-      </w:r>
-    </w:p>
-    <w:p>
-      <w:pPr>
-        <w:pStyle w:val="ListParagraph"/>
-        <w:numPr>
-          <w:ilvl w:val="0"/>
-          <w:numId w:val="1"/>
-        </w:numPr>
-      </w:pPr>
-      <w:r>
-        <w:t>ER + DB diagram i Dia (med Hannes)</w:t>
-      </w:r>
-    </w:p>
-    <w:p>
-      <w:pPr>
-        <w:pStyle w:val="ListParagraph"/>
-        <w:numPr>
-          <w:ilvl w:val="0"/>
-          <w:numId w:val="1"/>
-        </w:numPr>
-      </w:pPr>
-      <w:r>
-        <w:t xml:space="preserve">Databasen som vi kommer använda för sidan (kommer möjligtvis utvecklas senare om vi når prioriteter) </w:t>
-      </w:r>
-    </w:p>
-    <w:p>
-      <w:pPr>
-        <w:pStyle w:val="ListParagraph"/>
-        <w:numPr>
-          <w:ilvl w:val="0"/>
-          <w:numId w:val="1"/>
-        </w:numPr>
-      </w:pPr>
-      <w:r>
-        <w:t>”</w:t>
-      </w:r>
-      <w:proofErr w:type="spellStart"/>
-      <w:r>
-        <w:t>insertat</w:t>
-      </w:r>
-      <w:proofErr w:type="spellEnd"/>
-      <w:r>
-        <w:t>” in och ut checks i databasen för att kunna använda till testning</w:t>
-      </w:r>
-    </w:p>
-    <w:p>
-      <w:pPr>
-        <w:pStyle w:val="ListParagraph"/>
-        <w:numPr>
-          <w:ilvl w:val="0"/>
-          <w:numId w:val="1"/>
-        </w:numPr>
-      </w:pPr>
-      <w:r>
-        <w:t>”</w:t>
-      </w:r>
-      <w:proofErr w:type="spellStart"/>
-      <w:r>
-        <w:t>insertat</w:t>
-      </w:r>
-      <w:proofErr w:type="spellEnd"/>
-      <w:r>
-        <w:t>” in personers konton i databasen för att kunna använda till testning</w:t>
-      </w:r>
-    </w:p>
-    <w:p>
-      <w:pPr>
-        <w:pStyle w:val="ListParagraph"/>
-        <w:numPr>
-          <w:ilvl w:val="0"/>
-          <w:numId w:val="1"/>
-        </w:numPr>
-      </w:pPr>
-      <w:r>
-        <w:t>Börjat testa SQL uttryck</w:t>
-      </w:r>
-    </w:p>
-    <w:p>
-      <w:r>
-        <w:t xml:space="preserve">(Design) </w:t>
-      </w:r>
-    </w:p>
-    <w:p>
-      <w:r>
-        <w:t>2016-08-31</w:t>
-      </w:r>
-    </w:p>
-    <w:p>
-      <w:r>
-        <w:t xml:space="preserve">Idag har vi fortsatt </w:t>
-      </w:r>
-      <w:proofErr w:type="gramStart"/>
-      <w:r>
-        <w:t>vårat</w:t>
-      </w:r>
-      <w:proofErr w:type="gramEnd"/>
-      <w:r>
-        <w:t xml:space="preserve"> arbete med hemsidan, för mesta del </w:t>
-      </w:r>
-      <w:proofErr w:type="spellStart"/>
-      <w:r>
-        <w:t>backend</w:t>
-      </w:r>
-      <w:proofErr w:type="spellEnd"/>
-      <w:r>
-        <w:t xml:space="preserve"> som Hannes håller på med och börjat designa lite av </w:t>
-      </w:r>
-      <w:proofErr w:type="spellStart"/>
-      <w:r>
-        <w:t>frontend</w:t>
-      </w:r>
-      <w:proofErr w:type="spellEnd"/>
-      <w:r>
-        <w:t xml:space="preserve"> det som Pontus håller på med. Vi har haft möte då vi diskuterade olika gårdagen, vi diskuterade lite snabbt vår uppdelning och de olika rollerna vi har, om vi håller oss inom tidsschema och om vi har klart för oss vad som ska göras under dagen. </w:t>
-      </w:r>
-    </w:p>
-    <w:p>
-      <w:r>
-        <w:t>Jag har gjort:</w:t>
-      </w:r>
-    </w:p>
-    <w:p>
-      <w:pPr>
-        <w:pStyle w:val="ListParagraph"/>
-        <w:numPr>
-          <w:ilvl w:val="0"/>
           <w:numId w:val="2"/>
         </w:numPr>
-        <w:spacing w:line="256" w:lineRule="auto"/>
-      </w:pPr>
-      <w:r>
-        <w:t>Morgon möte med resten av gruppen</w:t>
+      </w:pPr>
+      <w:r>
+        <w:t>Morgon möte med gruppen</w:t>
       </w:r>
     </w:p>
     <w:p>
@@ -198,10 +327,9 @@
           <w:ilvl w:val="0"/>
           <w:numId w:val="2"/>
         </w:numPr>
-        <w:spacing w:line="256" w:lineRule="auto"/>
-      </w:pPr>
-      <w:r>
-        <w:t>Ett SQL uttryck som tar ut den senaste in eller utcheckning som en person gjort</w:t>
+      </w:pPr>
+      <w:r>
+        <w:t>Läst på lite om SQL(matematik mellan flera SQL queries)</w:t>
       </w:r>
     </w:p>
     <w:p>
@@ -211,148 +339,13 @@
           <w:ilvl w:val="0"/>
           <w:numId w:val="2"/>
         </w:numPr>
-        <w:spacing w:line="256" w:lineRule="auto"/>
-      </w:pPr>
-      <w:r>
-        <w:t>Börjat på ett SQL uttryck som ska ta fram alla in eller utcheckningar för chefen så han kan se vilka som är på jobbet</w:t>
-      </w:r>
-    </w:p>
-    <w:p>
-      <w:pPr>
-        <w:pStyle w:val="ListParagraph"/>
-        <w:numPr>
-          <w:ilvl w:val="0"/>
-          <w:numId w:val="2"/>
-        </w:numPr>
-        <w:spacing w:line="256" w:lineRule="auto"/>
-      </w:pPr>
-      <w:r>
-        <w:t>Presenterat projektplan</w:t>
-      </w:r>
-    </w:p>
-    <w:p>
-      <w:pPr>
-        <w:pStyle w:val="ListParagraph"/>
-        <w:numPr>
-          <w:ilvl w:val="0"/>
-          <w:numId w:val="2"/>
-        </w:numPr>
-        <w:spacing w:line="256" w:lineRule="auto"/>
-      </w:pPr>
-      <w:r>
-        <w:t>Diskuterat feedback från andra i klassen</w:t>
-      </w:r>
-    </w:p>
-    <w:p>
-      <w:r>
-        <w:t xml:space="preserve">(Design = SQL uttryck jag gjort eftersom de ännu inte blivit implementerade) </w:t>
-      </w:r>
-    </w:p>
-    <w:p>
-      <w:r>
-        <w:t>2016-09-01</w:t>
-      </w:r>
-    </w:p>
-    <w:p>
-      <w:r>
-        <w:t xml:space="preserve">Idag har vi gjort stora ändringar till projektplanen samt utökat den baserat på den feedback vi fick efter presentation från både lärare och klasskompisar. Vi har ändrat lite i våra mål så att vi har fler funktioner som är det minimala vi vill ha gjort med sidan. Jag tycker projektplanen blev helt okej fast jag skulle vilja haft lite mer detaljerat och planerat ”design” av sidan och funktioner som ska finnas mer </w:t>
-      </w:r>
-      <w:r>
-        <w:t>än vad vi gjorde.</w:t>
-      </w:r>
-    </w:p>
-    <w:p>
-      <w:r>
-        <w:t>Vi hade även ett morgonmöte då vi diskuterade det vi gjorde under gårdagen samt hur långt vi kommit och om vi följer tidsplanen. Vi är för tillfället före tidsplanen för mesta del men jag känner att det beror på att vi rusat in i ”</w:t>
-      </w:r>
-      <w:proofErr w:type="spellStart"/>
-      <w:r>
-        <w:t>implement</w:t>
-      </w:r>
-      <w:proofErr w:type="spellEnd"/>
-      <w:r>
-        <w:t xml:space="preserve">” mer än vad vi borde. </w:t>
-      </w:r>
-    </w:p>
-    <w:p>
-      <w:r>
-        <w:t>(</w:t>
-      </w:r>
-      <w:proofErr w:type="spellStart"/>
-      <w:r>
-        <w:t>Cnonceive</w:t>
-      </w:r>
-      <w:proofErr w:type="spellEnd"/>
-      <w:r>
-        <w:t>)</w:t>
+      </w:pPr>
+      <w:r>
+        <w:t>Börjat på ett SQL uttryck som ska kunna användas för historik för en användare.</w:t>
       </w:r>
     </w:p>
     <w:p/>
     <w:p>
-      <w:r>
-        <w:t>Jag har gjort:</w:t>
-      </w:r>
-    </w:p>
-    <w:p>
-      <w:pPr>
-        <w:pStyle w:val="ListParagraph"/>
-        <w:numPr>
-          <w:ilvl w:val="0"/>
-          <w:numId w:val="2"/>
-        </w:numPr>
-      </w:pPr>
-      <w:r>
-        <w:t>Morgon möte med gruppen</w:t>
-      </w:r>
-    </w:p>
-    <w:p>
-      <w:pPr>
-        <w:pStyle w:val="ListParagraph"/>
-        <w:numPr>
-          <w:ilvl w:val="0"/>
-          <w:numId w:val="2"/>
-        </w:numPr>
-      </w:pPr>
-      <w:r>
-        <w:t xml:space="preserve">Gjort färdigt ett till SQL uttryck som vi tänker använda för att visa information för chefen på sidan i form av en tabell. </w:t>
-      </w:r>
-      <w:r>
-        <w:t>Den innehåller id, förnamn, efternamn, email, status(om personen checkat in/ut)</w:t>
-      </w:r>
-      <w:r>
-        <w:t>, check id</w:t>
-      </w:r>
-      <w:r>
-        <w:t xml:space="preserve"> och tiden då personen checkade in/ut. </w:t>
-      </w:r>
-    </w:p>
-    <w:p>
-      <w:pPr>
-        <w:pStyle w:val="ListParagraph"/>
-        <w:numPr>
-          <w:ilvl w:val="0"/>
-          <w:numId w:val="2"/>
-        </w:numPr>
-      </w:pPr>
-      <w:r>
-        <w:t xml:space="preserve">Gjorde även en simplare version av samma SQL uttryck fast då man bara får status utan att den tar ut namn, efternamn och email för personerna. Alltså ett snabbt SQL uttryck för en tabell. </w:t>
-      </w:r>
-      <w:r>
-        <w:t xml:space="preserve">(med Hannes) </w:t>
-      </w:r>
-    </w:p>
-    <w:p>
-      <w:pPr>
-        <w:ind w:left="360"/>
-      </w:pPr>
-      <w:r>
-        <w:t>(Design)</w:t>
-      </w:r>
-    </w:p>
-    <w:p>
-      <w:r>
-        <w:t xml:space="preserve">Mitt mål för morgondagen är att börja kolla på hur matematik i SQL fungerar för att vi ska kunna räkna ut hur länge en viss person arbetat och så att vi sedan kan göra en vy på alla anställdas arbetes timmar. </w:t>
-      </w:r>
       <w:bookmarkStart w:id="0" w:name="_GoBack"/>
       <w:bookmarkEnd w:id="0"/>
     </w:p>

</xml_diff>

<commit_message>
Reflektion av tidsplan + uppdatering av loggbok.
</commit_message>
<xml_diff>
--- a/documentation/Logbook/Emils loggbok.docx
+++ b/documentation/Logbook/Emils loggbok.docx
@@ -576,9 +576,52 @@
     </w:p>
     <w:p/>
     <w:p>
+      <w:r>
+        <w:t xml:space="preserve">2016-09-07 </w:t>
+      </w:r>
+    </w:p>
+    <w:p>
       <w:bookmarkStart w:id="0" w:name="_GoBack"/>
       <w:bookmarkEnd w:id="0"/>
-    </w:p>
+      <w:r>
+        <w:t xml:space="preserve">Idag var jag frånvarande i början av dagen på grund av tandläkarbesök, så Hannes och Pontus höll morgonmöte utan mig. De informerade mig sedan om vad jag missat under mötet, sedan fick jag berätta för dem vad jag skulle göra under dagen. Jag började med att göra en ny PHP klass då jag ligger en bit före min planering, jag var </w:t>
+      </w:r>
+      <w:r>
+        <w:t xml:space="preserve">menad att fortsätta med SQL </w:t>
+      </w:r>
+      <w:r>
+        <w:t>idag</w:t>
+      </w:r>
+      <w:r>
+        <w:t xml:space="preserve">, enligt min planering men det var redan avklarat. Därför gjorde jag en </w:t>
+      </w:r>
+      <w:proofErr w:type="spellStart"/>
+      <w:r>
+        <w:t>Admin</w:t>
+      </w:r>
+      <w:proofErr w:type="spellEnd"/>
+      <w:r>
+        <w:t xml:space="preserve"> klass i PHP där jag läste in </w:t>
+      </w:r>
+      <w:proofErr w:type="spellStart"/>
+      <w:r>
+        <w:t>datan</w:t>
+      </w:r>
+      <w:proofErr w:type="spellEnd"/>
+      <w:r>
+        <w:t xml:space="preserve"> från ett SQL uttryck jag gjort och sedan ”</w:t>
+      </w:r>
+      <w:proofErr w:type="spellStart"/>
+      <w:r>
+        <w:t>loopade</w:t>
+      </w:r>
+      <w:proofErr w:type="spellEnd"/>
+      <w:r>
+        <w:t xml:space="preserve">” igenom det och skickade vidare det så att Hannes kunde använda det. </w:t>
+      </w:r>
+    </w:p>
+    <w:p/>
+    <w:p/>
     <w:sectPr>
       <w:pgSz w:w="11906" w:h="16838"/>
       <w:pgMar w:top="1417" w:right="1417" w:bottom="1417" w:left="1417" w:header="708" w:footer="708" w:gutter="0"/>
@@ -836,6 +879,7 @@
     <w:lsdException w:name="HTML Sample" w:semiHidden="1" w:unhideWhenUsed="1"/>
     <w:lsdException w:name="HTML Typewriter" w:semiHidden="1" w:unhideWhenUsed="1"/>
     <w:lsdException w:name="HTML Variable" w:semiHidden="1" w:unhideWhenUsed="1"/>
+    <w:lsdException w:name="Normal Table" w:semiHidden="1" w:unhideWhenUsed="1"/>
     <w:lsdException w:name="annotation subject" w:semiHidden="1" w:unhideWhenUsed="1"/>
     <w:lsdException w:name="No List" w:semiHidden="1" w:unhideWhenUsed="1"/>
     <w:lsdException w:name="Outline List 1" w:semiHidden="1" w:unhideWhenUsed="1"/>
@@ -882,8 +926,10 @@
     <w:lsdException w:name="Table Subtle 2" w:semiHidden="1" w:unhideWhenUsed="1"/>
     <w:lsdException w:name="Table Web 1" w:semiHidden="1" w:unhideWhenUsed="1"/>
     <w:lsdException w:name="Table Web 2" w:semiHidden="1" w:unhideWhenUsed="1"/>
+    <w:lsdException w:name="Table Web 3" w:semiHidden="1" w:unhideWhenUsed="1"/>
     <w:lsdException w:name="Balloon Text" w:semiHidden="1" w:unhideWhenUsed="1"/>
     <w:lsdException w:name="Table Grid" w:uiPriority="39"/>
+    <w:lsdException w:name="Table Theme" w:semiHidden="1" w:unhideWhenUsed="1"/>
     <w:lsdException w:name="Placeholder Text" w:semiHidden="1"/>
     <w:lsdException w:name="No Spacing" w:uiPriority="1" w:qFormat="1"/>
     <w:lsdException w:name="Light Shading" w:uiPriority="60"/>

</xml_diff>

<commit_message>
Uppdaterade loggbok, ER + DB modell med "admin"
</commit_message>
<xml_diff>
--- a/documentation/Logbook/Emils loggbok.docx
+++ b/documentation/Logbook/Emils loggbok.docx
@@ -18,17 +18,291 @@
         <w:t xml:space="preserve"> </w:t>
       </w:r>
       <w:r>
-        <w:t>(</w:t>
-      </w:r>
-      <w:proofErr w:type="spellStart"/>
-      <w:r>
-        <w:t>Conceive</w:t>
-      </w:r>
-      <w:proofErr w:type="spellEnd"/>
+        <w:t>(Conceive)</w:t>
+      </w:r>
+    </w:p>
+    <w:p>
+      <w:r>
+        <w:t xml:space="preserve">Jag har gjort: </w:t>
+      </w:r>
+    </w:p>
+    <w:p>
+      <w:pPr>
+        <w:pStyle w:val="ListParagraph"/>
+        <w:numPr>
+          <w:ilvl w:val="0"/>
+          <w:numId w:val="1"/>
+        </w:numPr>
+      </w:pPr>
+      <w:r>
+        <w:t>Projektplan (med Hannes och Pontus)</w:t>
+      </w:r>
+    </w:p>
+    <w:p>
+      <w:pPr>
+        <w:pStyle w:val="ListParagraph"/>
+        <w:numPr>
+          <w:ilvl w:val="0"/>
+          <w:numId w:val="1"/>
+        </w:numPr>
+      </w:pPr>
+      <w:r>
+        <w:t>Gruppkontrakt (med Hannes och Pontus)</w:t>
+      </w:r>
+    </w:p>
+    <w:p>
+      <w:pPr>
+        <w:pStyle w:val="ListParagraph"/>
+        <w:numPr>
+          <w:ilvl w:val="0"/>
+          <w:numId w:val="1"/>
+        </w:numPr>
+      </w:pPr>
+      <w:r>
+        <w:t>ER + DB diagram i Dia (med Hannes)</w:t>
+      </w:r>
+    </w:p>
+    <w:p>
+      <w:pPr>
+        <w:pStyle w:val="ListParagraph"/>
+        <w:numPr>
+          <w:ilvl w:val="0"/>
+          <w:numId w:val="1"/>
+        </w:numPr>
+      </w:pPr>
+      <w:r>
+        <w:t xml:space="preserve">Databasen som vi kommer använda för sidan (kommer möjligtvis utvecklas senare om vi når prioriteter) </w:t>
+      </w:r>
+    </w:p>
+    <w:p>
+      <w:pPr>
+        <w:pStyle w:val="ListParagraph"/>
+        <w:numPr>
+          <w:ilvl w:val="0"/>
+          <w:numId w:val="1"/>
+        </w:numPr>
+      </w:pPr>
+      <w:r>
+        <w:t>”insertat” in och ut checks i databasen för att kunna använda till testning</w:t>
+      </w:r>
+    </w:p>
+    <w:p>
+      <w:pPr>
+        <w:pStyle w:val="ListParagraph"/>
+        <w:numPr>
+          <w:ilvl w:val="0"/>
+          <w:numId w:val="1"/>
+        </w:numPr>
+      </w:pPr>
+      <w:r>
+        <w:t>”</w:t>
+      </w:r>
+      <w:r>
+        <w:t>insertat</w:t>
+      </w:r>
+      <w:r>
+        <w:t>” in personers konton i databasen för att kunna använda till testning</w:t>
+      </w:r>
+    </w:p>
+    <w:p>
+      <w:pPr>
+        <w:pStyle w:val="ListParagraph"/>
+        <w:numPr>
+          <w:ilvl w:val="0"/>
+          <w:numId w:val="1"/>
+        </w:numPr>
+      </w:pPr>
+      <w:r>
+        <w:t>Börjat testa SQL uttryck</w:t>
+      </w:r>
+    </w:p>
+    <w:p>
+      <w:r>
+        <w:t xml:space="preserve">(Design) </w:t>
+      </w:r>
+    </w:p>
+    <w:p>
+      <w:r>
+        <w:t>2016-08-31</w:t>
+      </w:r>
+    </w:p>
+    <w:p>
+      <w:r>
+        <w:t xml:space="preserve">Idag har vi fortsatt vårat arbete med hemsidan, för mesta del backend som Hannes håller på med och börjat designa lite av frontend det som Pontus håller på med. Vi har haft möte då vi diskuterade olika gårdagen, vi diskuterade lite snabbt vår uppdelning och de olika rollerna vi har, om vi håller oss inom tidsschema och om vi har klart för oss vad som ska göras under dagen. </w:t>
+      </w:r>
+    </w:p>
+    <w:p>
+      <w:r>
+        <w:t>Jag har gjort:</w:t>
+      </w:r>
+    </w:p>
+    <w:p>
+      <w:pPr>
+        <w:pStyle w:val="ListParagraph"/>
+        <w:numPr>
+          <w:ilvl w:val="0"/>
+          <w:numId w:val="2"/>
+        </w:numPr>
+        <w:spacing w:line="256" w:lineRule="auto"/>
+      </w:pPr>
+      <w:r>
+        <w:t>Morgon möte med resten av gruppen</w:t>
+      </w:r>
+    </w:p>
+    <w:p>
+      <w:pPr>
+        <w:pStyle w:val="ListParagraph"/>
+        <w:numPr>
+          <w:ilvl w:val="0"/>
+          <w:numId w:val="2"/>
+        </w:numPr>
+        <w:spacing w:line="256" w:lineRule="auto"/>
+      </w:pPr>
+      <w:r>
+        <w:t>Ett SQL uttryck som tar ut den senaste in eller utcheckning som en person gjort</w:t>
+      </w:r>
+    </w:p>
+    <w:p>
+      <w:pPr>
+        <w:pStyle w:val="ListParagraph"/>
+        <w:numPr>
+          <w:ilvl w:val="0"/>
+          <w:numId w:val="2"/>
+        </w:numPr>
+        <w:spacing w:line="256" w:lineRule="auto"/>
+      </w:pPr>
+      <w:r>
+        <w:t>Börjat på ett SQL uttryck som ska ta fram alla in eller utcheckningar för chefen så han kan se vilka som är på jobbet</w:t>
+      </w:r>
+    </w:p>
+    <w:p>
+      <w:pPr>
+        <w:pStyle w:val="ListParagraph"/>
+        <w:numPr>
+          <w:ilvl w:val="0"/>
+          <w:numId w:val="2"/>
+        </w:numPr>
+        <w:spacing w:line="256" w:lineRule="auto"/>
+      </w:pPr>
+      <w:r>
+        <w:t>Presenterat projektplan</w:t>
+      </w:r>
+    </w:p>
+    <w:p>
+      <w:pPr>
+        <w:pStyle w:val="ListParagraph"/>
+        <w:numPr>
+          <w:ilvl w:val="0"/>
+          <w:numId w:val="2"/>
+        </w:numPr>
+        <w:spacing w:line="256" w:lineRule="auto"/>
+      </w:pPr>
+      <w:r>
+        <w:t>Diskuterat feedback från andra i klassen</w:t>
+      </w:r>
+    </w:p>
+    <w:p>
+      <w:r>
+        <w:t xml:space="preserve">(Design = SQL uttryck jag gjort eftersom de ännu inte blivit implementerade) </w:t>
+      </w:r>
+    </w:p>
+    <w:p>
+      <w:r>
+        <w:t>2016-09-01</w:t>
+      </w:r>
+    </w:p>
+    <w:p>
+      <w:r>
+        <w:t xml:space="preserve">Idag har vi gjort stora ändringar till projektplanen samt utökat den baserat på den feedback vi fick efter presentation från både lärare och klasskompisar. Vi har ändrat lite i våra mål så att vi har fler funktioner som är det minimala vi vill ha gjort med sidan. Jag tycker projektplanen blev helt okej fast jag skulle vilja haft lite mer detaljerat och planerat ”design” av sidan och funktioner som ska finnas mer </w:t>
+      </w:r>
+      <w:r>
+        <w:t>än vad vi gjorde.</w:t>
+      </w:r>
+    </w:p>
+    <w:p>
+      <w:r>
+        <w:t xml:space="preserve">Vi hade även ett morgonmöte då vi diskuterade det vi gjorde under gårdagen samt hur långt vi kommit och om vi följer tidsplanen. Vi är för tillfället före tidsplanen för mesta del men jag känner att det beror på att vi rusat in i ”implement” mer än vad vi borde. </w:t>
+      </w:r>
+    </w:p>
+    <w:p>
+      <w:r>
+        <w:t>(Cnonceive</w:t>
+      </w:r>
       <w:r>
         <w:t>)</w:t>
       </w:r>
     </w:p>
+    <w:p/>
+    <w:p>
+      <w:r>
+        <w:t>Jag har gjort:</w:t>
+      </w:r>
+    </w:p>
+    <w:p>
+      <w:pPr>
+        <w:pStyle w:val="ListParagraph"/>
+        <w:numPr>
+          <w:ilvl w:val="0"/>
+          <w:numId w:val="2"/>
+        </w:numPr>
+      </w:pPr>
+      <w:r>
+        <w:t>Morgon möte med gruppen</w:t>
+      </w:r>
+    </w:p>
+    <w:p>
+      <w:pPr>
+        <w:pStyle w:val="ListParagraph"/>
+        <w:numPr>
+          <w:ilvl w:val="0"/>
+          <w:numId w:val="2"/>
+        </w:numPr>
+      </w:pPr>
+      <w:r>
+        <w:t xml:space="preserve">Gjorde även en simplare version av samma SQL uttryck fast då man bara får status utan att den tar ut namn, efternamn och email för personerna. Alltså ett snabbt SQL uttryck för en tabell. </w:t>
+      </w:r>
+      <w:r>
+        <w:t xml:space="preserve">(med Hannes) </w:t>
+      </w:r>
+    </w:p>
+    <w:p>
+      <w:pPr>
+        <w:pStyle w:val="ListParagraph"/>
+        <w:numPr>
+          <w:ilvl w:val="0"/>
+          <w:numId w:val="2"/>
+        </w:numPr>
+      </w:pPr>
+      <w:r>
+        <w:t xml:space="preserve">Gjort färdigt ett till SQL uttryck som vi tänker använda för att visa information för chefen på sidan i form av en tabell. Den innehåller id, förnamn, efternamn, email, status(om personen checkat in/ut), check id och tiden då personen checkade in/ut. </w:t>
+      </w:r>
+    </w:p>
+    <w:p>
+      <w:pPr>
+        <w:ind w:left="360"/>
+      </w:pPr>
+      <w:r>
+        <w:t>(Design)</w:t>
+      </w:r>
+    </w:p>
+    <w:p>
+      <w:r>
+        <w:t xml:space="preserve">Mitt mål för morgondagen är att börja kolla på hur matematik i SQL fungerar för att vi ska kunna räkna ut hur länge en viss person arbetat och så att vi sedan kan göra en vy på alla anställdas arbetes timmar. </w:t>
+      </w:r>
+    </w:p>
+    <w:p>
+      <w:r>
+        <w:t>2016-09-02</w:t>
+      </w:r>
+    </w:p>
+    <w:p>
+      <w:r>
+        <w:t xml:space="preserve">Idag började vi med ett morgon möte och kom fram till att alla håller sig inom tidsplanen och ligger inte efter. </w:t>
+      </w:r>
+      <w:r>
+        <w:t xml:space="preserve">Jag och Pontus gjorde små ändringar till projekt planen. CombiTech var även här och föreläste om att skriva CV, och vad som är bra att tänka på. </w:t>
+      </w:r>
+    </w:p>
     <w:p>
       <w:r>
         <w:t xml:space="preserve">Jag har gjort: </w:t>
@@ -39,156 +313,11 @@
         <w:pStyle w:val="ListParagraph"/>
         <w:numPr>
           <w:ilvl w:val="0"/>
-          <w:numId w:val="1"/>
-        </w:numPr>
-      </w:pPr>
-      <w:r>
-        <w:t>Projektplan (med Hannes och Pontus)</w:t>
-      </w:r>
-    </w:p>
-    <w:p>
-      <w:pPr>
-        <w:pStyle w:val="ListParagraph"/>
-        <w:numPr>
-          <w:ilvl w:val="0"/>
-          <w:numId w:val="1"/>
-        </w:numPr>
-      </w:pPr>
-      <w:r>
-        <w:t>Gruppkontrakt (med Hannes och Pontus)</w:t>
-      </w:r>
-    </w:p>
-    <w:p>
-      <w:pPr>
-        <w:pStyle w:val="ListParagraph"/>
-        <w:numPr>
-          <w:ilvl w:val="0"/>
-          <w:numId w:val="1"/>
-        </w:numPr>
-      </w:pPr>
-      <w:r>
-        <w:t>ER + DB diagram i Dia (med Hannes)</w:t>
-      </w:r>
-    </w:p>
-    <w:p>
-      <w:pPr>
-        <w:pStyle w:val="ListParagraph"/>
-        <w:numPr>
-          <w:ilvl w:val="0"/>
-          <w:numId w:val="1"/>
-        </w:numPr>
-      </w:pPr>
-      <w:r>
-        <w:t xml:space="preserve">Databasen som vi kommer använda för sidan (kommer möjligtvis utvecklas senare om vi når prioriteter) </w:t>
-      </w:r>
-    </w:p>
-    <w:p>
-      <w:pPr>
-        <w:pStyle w:val="ListParagraph"/>
-        <w:numPr>
-          <w:ilvl w:val="0"/>
-          <w:numId w:val="1"/>
-        </w:numPr>
-      </w:pPr>
-      <w:r>
-        <w:t>”</w:t>
-      </w:r>
-      <w:proofErr w:type="spellStart"/>
-      <w:r>
-        <w:t>insertat</w:t>
-      </w:r>
-      <w:proofErr w:type="spellEnd"/>
-      <w:r>
-        <w:t>” in och ut checks i databasen för att kunna använda till testning</w:t>
-      </w:r>
-    </w:p>
-    <w:p>
-      <w:pPr>
-        <w:pStyle w:val="ListParagraph"/>
-        <w:numPr>
-          <w:ilvl w:val="0"/>
-          <w:numId w:val="1"/>
-        </w:numPr>
-      </w:pPr>
-      <w:r>
-        <w:t>”</w:t>
-      </w:r>
-      <w:proofErr w:type="spellStart"/>
-      <w:r>
-        <w:t>insertat</w:t>
-      </w:r>
-      <w:proofErr w:type="spellEnd"/>
-      <w:r>
-        <w:t>” in personers konton i databasen för att kunna använda till testning</w:t>
-      </w:r>
-    </w:p>
-    <w:p>
-      <w:pPr>
-        <w:pStyle w:val="ListParagraph"/>
-        <w:numPr>
-          <w:ilvl w:val="0"/>
-          <w:numId w:val="1"/>
-        </w:numPr>
-      </w:pPr>
-      <w:r>
-        <w:t>Börjat testa SQL uttryck</w:t>
-      </w:r>
-    </w:p>
-    <w:p>
-      <w:r>
-        <w:t xml:space="preserve">(Design) </w:t>
-      </w:r>
-    </w:p>
-    <w:p>
-      <w:r>
-        <w:t>2016-08-31</w:t>
-      </w:r>
-    </w:p>
-    <w:p>
-      <w:r>
-        <w:t xml:space="preserve">Idag har vi fortsatt </w:t>
-      </w:r>
-      <w:proofErr w:type="gramStart"/>
-      <w:r>
-        <w:t>vårat</w:t>
-      </w:r>
-      <w:proofErr w:type="gramEnd"/>
-      <w:r>
-        <w:t xml:space="preserve"> arbete med hemsidan, för mesta del </w:t>
-      </w:r>
-      <w:proofErr w:type="spellStart"/>
-      <w:r>
-        <w:t>backend</w:t>
-      </w:r>
-      <w:proofErr w:type="spellEnd"/>
-      <w:r>
-        <w:t xml:space="preserve"> som Hannes håller på med och börjat designa lite av </w:t>
-      </w:r>
-      <w:proofErr w:type="spellStart"/>
-      <w:r>
-        <w:t>frontend</w:t>
-      </w:r>
-      <w:proofErr w:type="spellEnd"/>
-      <w:r>
-        <w:t xml:space="preserve"> det som Pontus håller på med. Vi har haft möte då vi diskuterade olika gårdagen, vi diskuterade lite snabbt vår uppdelning och de olika rollerna vi har, om vi håller oss inom tidsschema och om vi har klart för oss vad som ska göras under dagen. </w:t>
-      </w:r>
-    </w:p>
-    <w:p>
-      <w:r>
-        <w:t>Jag har gjort:</w:t>
-      </w:r>
-    </w:p>
-    <w:p>
-      <w:pPr>
-        <w:pStyle w:val="ListParagraph"/>
-        <w:numPr>
-          <w:ilvl w:val="0"/>
           <w:numId w:val="2"/>
         </w:numPr>
-        <w:spacing w:line="256" w:lineRule="auto"/>
-      </w:pPr>
-      <w:r>
-        <w:t>Morgon möte med resten av gruppen</w:t>
+      </w:pPr>
+      <w:r>
+        <w:t>Morgon möte med gruppen</w:t>
       </w:r>
     </w:p>
     <w:p>
@@ -198,209 +327,9 @@
           <w:ilvl w:val="0"/>
           <w:numId w:val="2"/>
         </w:numPr>
-        <w:spacing w:line="256" w:lineRule="auto"/>
-      </w:pPr>
-      <w:r>
-        <w:t>Ett SQL uttryck som tar ut den senaste in eller utcheckning som en person gjort</w:t>
-      </w:r>
-    </w:p>
-    <w:p>
-      <w:pPr>
-        <w:pStyle w:val="ListParagraph"/>
-        <w:numPr>
-          <w:ilvl w:val="0"/>
-          <w:numId w:val="2"/>
-        </w:numPr>
-        <w:spacing w:line="256" w:lineRule="auto"/>
-      </w:pPr>
-      <w:r>
-        <w:t>Börjat på ett SQL uttryck som ska ta fram alla in eller utcheckningar för chefen så han kan se vilka som är på jobbet</w:t>
-      </w:r>
-    </w:p>
-    <w:p>
-      <w:pPr>
-        <w:pStyle w:val="ListParagraph"/>
-        <w:numPr>
-          <w:ilvl w:val="0"/>
-          <w:numId w:val="2"/>
-        </w:numPr>
-        <w:spacing w:line="256" w:lineRule="auto"/>
-      </w:pPr>
-      <w:r>
-        <w:t>Presenterat projektplan</w:t>
-      </w:r>
-    </w:p>
-    <w:p>
-      <w:pPr>
-        <w:pStyle w:val="ListParagraph"/>
-        <w:numPr>
-          <w:ilvl w:val="0"/>
-          <w:numId w:val="2"/>
-        </w:numPr>
-        <w:spacing w:line="256" w:lineRule="auto"/>
-      </w:pPr>
-      <w:r>
-        <w:t>Diskuterat feedback från andra i klassen</w:t>
-      </w:r>
-    </w:p>
-    <w:p>
-      <w:r>
-        <w:t xml:space="preserve">(Design = SQL uttryck jag gjort eftersom de ännu inte blivit implementerade) </w:t>
-      </w:r>
-    </w:p>
-    <w:p>
-      <w:r>
-        <w:t>2016-09-01</w:t>
-      </w:r>
-    </w:p>
-    <w:p>
-      <w:r>
-        <w:t xml:space="preserve">Idag har vi gjort stora ändringar till projektplanen samt utökat den baserat på den feedback vi fick efter presentation från både lärare och klasskompisar. Vi har ändrat lite i våra mål så att vi har fler funktioner som är det minimala vi vill ha gjort med sidan. Jag tycker projektplanen blev helt okej fast jag skulle vilja haft lite mer detaljerat och planerat ”design” av sidan och funktioner som ska finnas mer </w:t>
-      </w:r>
-      <w:r>
-        <w:t>än vad vi gjorde.</w:t>
-      </w:r>
-    </w:p>
-    <w:p>
-      <w:r>
-        <w:t>Vi hade även ett morgonmöte då vi diskuterade det vi gjorde under gårdagen samt hur långt vi kommit och om vi följer tidsplanen. Vi är för tillfället före tidsplanen för mesta del men jag känner att det beror på att vi rusat in i ”</w:t>
-      </w:r>
-      <w:proofErr w:type="spellStart"/>
-      <w:r>
-        <w:t>implement</w:t>
-      </w:r>
-      <w:proofErr w:type="spellEnd"/>
-      <w:r>
-        <w:t xml:space="preserve">” mer än vad vi borde. </w:t>
-      </w:r>
-    </w:p>
-    <w:p>
-      <w:r>
-        <w:t>(</w:t>
-      </w:r>
-      <w:proofErr w:type="spellStart"/>
-      <w:r>
-        <w:t>Cnonceive</w:t>
-      </w:r>
-      <w:proofErr w:type="spellEnd"/>
-      <w:r>
-        <w:t>)</w:t>
-      </w:r>
-    </w:p>
-    <w:p/>
-    <w:p>
-      <w:r>
-        <w:t>Jag har gjort:</w:t>
-      </w:r>
-    </w:p>
-    <w:p>
-      <w:pPr>
-        <w:pStyle w:val="ListParagraph"/>
-        <w:numPr>
-          <w:ilvl w:val="0"/>
-          <w:numId w:val="2"/>
-        </w:numPr>
-      </w:pPr>
-      <w:r>
-        <w:t>Morgon möte med gruppen</w:t>
-      </w:r>
-    </w:p>
-    <w:p>
-      <w:pPr>
-        <w:pStyle w:val="ListParagraph"/>
-        <w:numPr>
-          <w:ilvl w:val="0"/>
-          <w:numId w:val="2"/>
-        </w:numPr>
-      </w:pPr>
-      <w:r>
-        <w:t xml:space="preserve">Gjorde även en simplare version av samma SQL uttryck fast då man bara får status utan att den tar ut namn, efternamn och email för personerna. Alltså ett snabbt SQL uttryck för en tabell. </w:t>
-      </w:r>
-      <w:r>
-        <w:t xml:space="preserve">(med Hannes) </w:t>
-      </w:r>
-    </w:p>
-    <w:p>
-      <w:pPr>
-        <w:pStyle w:val="ListParagraph"/>
-        <w:numPr>
-          <w:ilvl w:val="0"/>
-          <w:numId w:val="2"/>
-        </w:numPr>
-      </w:pPr>
-      <w:r>
-        <w:t xml:space="preserve">Gjort färdigt ett till SQL uttryck som vi tänker använda för att visa information för chefen på sidan i form av en tabell. Den innehåller id, förnamn, efternamn, email, status(om personen checkat in/ut), check id och tiden då personen checkade in/ut. </w:t>
-      </w:r>
-    </w:p>
-    <w:p>
-      <w:pPr>
-        <w:ind w:left="360"/>
-      </w:pPr>
-      <w:r>
-        <w:t>(Design)</w:t>
-      </w:r>
-    </w:p>
-    <w:p>
-      <w:r>
-        <w:t xml:space="preserve">Mitt mål för morgondagen är att börja kolla på hur matematik i SQL fungerar för att vi ska kunna räkna ut hur länge en viss person arbetat och så att vi sedan kan göra en vy på alla anställdas arbetes timmar. </w:t>
-      </w:r>
-    </w:p>
-    <w:p>
-      <w:r>
-        <w:t>2016-09-02</w:t>
-      </w:r>
-    </w:p>
-    <w:p>
-      <w:r>
-        <w:t xml:space="preserve">Idag började vi med ett morgon möte och kom fram till att alla håller sig inom tidsplanen och ligger inte efter. </w:t>
-      </w:r>
-      <w:r>
-        <w:t xml:space="preserve">Jag och Pontus gjorde små ändringar till projekt planen. </w:t>
-      </w:r>
-      <w:proofErr w:type="spellStart"/>
-      <w:r>
-        <w:t>CombiTech</w:t>
-      </w:r>
-      <w:proofErr w:type="spellEnd"/>
-      <w:r>
-        <w:t xml:space="preserve"> var även här och föreläste om att skriva CV, och vad som är bra att tänka på. </w:t>
-      </w:r>
-    </w:p>
-    <w:p>
-      <w:r>
-        <w:t xml:space="preserve">Jag har gjort: </w:t>
-      </w:r>
-    </w:p>
-    <w:p>
-      <w:pPr>
-        <w:pStyle w:val="ListParagraph"/>
-        <w:numPr>
-          <w:ilvl w:val="0"/>
-          <w:numId w:val="2"/>
-        </w:numPr>
-      </w:pPr>
-      <w:r>
-        <w:t>Morgon möte med gruppen</w:t>
-      </w:r>
-    </w:p>
-    <w:p>
-      <w:pPr>
-        <w:pStyle w:val="ListParagraph"/>
-        <w:numPr>
-          <w:ilvl w:val="0"/>
-          <w:numId w:val="2"/>
-        </w:numPr>
-      </w:pPr>
-      <w:r>
-        <w:t xml:space="preserve">Läst på lite om SQL(matematik mellan flera SQL </w:t>
-      </w:r>
-      <w:proofErr w:type="spellStart"/>
-      <w:r>
-        <w:t>queries</w:t>
-      </w:r>
-      <w:proofErr w:type="spellEnd"/>
-      <w:r>
-        <w:t>)</w:t>
+      </w:pPr>
+      <w:r>
+        <w:t>Läst på lite om SQL(matematik mellan flera SQL queries)</w:t>
       </w:r>
     </w:p>
     <w:p>
@@ -462,15 +391,7 @@
     </w:p>
     <w:p>
       <w:r>
-        <w:t xml:space="preserve">Under första veckan har jag jobbat mycket med fokus mot databasen, men jag har även varit med och bestämt hur sidan ska se ut. Efter planeringen till arbetet så började jag och Hannes med att ska en ER modell för databasen, då vi funderade på vilka attribut och tabeller vi skulle ha, samt hur de hänger ihop. Efter vi var nöjda med ER modellen så gick vi vidare till att arbeta med DB modellen då vi ritade ut den i databas format. Efter det så skapade jag databasen i </w:t>
-      </w:r>
-      <w:proofErr w:type="spellStart"/>
-      <w:r>
-        <w:t>phpMyAdmin</w:t>
-      </w:r>
-      <w:proofErr w:type="spellEnd"/>
-      <w:r>
-        <w:t xml:space="preserve">, efter modellerna vi skapat. Sedan skapade jag ett antal in- och utcheckningar i databasen som sedan skulle användas då jag gjorde SQL uttryck och vid testning av databasen så att det fungerade som den skulle. Jag började med SQL sedan, i SQL skulle jag göra ett antal olika uttryck som kunde ge oss den specifika informationen vi ville ha från databasen. Eftersom jag inte hade så jättestor koll på hur SQL uttryck fungerade så var jag tvungen att läsa på lite via </w:t>
+        <w:t xml:space="preserve">Under första veckan har jag jobbat mycket med fokus mot databasen, men jag har även varit med och bestämt hur sidan ska se ut. Efter planeringen till arbetet så började jag och Hannes med att ska en ER modell för databasen, då vi funderade på vilka attribut och tabeller vi skulle ha, samt hur de hänger ihop. Efter vi var nöjda med ER modellen så gick vi vidare till att arbeta med DB modellen då vi ritade ut den i databas format. Efter det så skapade jag databasen i phpMyAdmin, efter modellerna vi skapat. Sedan skapade jag ett antal in- och utcheckningar i databasen som sedan skulle användas då jag gjorde SQL uttryck och vid testning av databasen så att det fungerade som den skulle. Jag började med SQL sedan, i SQL skulle jag göra ett antal olika uttryck som kunde ge oss den specifika informationen vi ville ha från databasen. Eftersom jag inte hade så jättestor koll på hur SQL uttryck fungerade så var jag tvungen att läsa på lite via </w:t>
       </w:r>
       <w:hyperlink r:id="rId5" w:history="1">
         <w:r>
@@ -521,31 +442,13 @@
           <w:szCs w:val="28"/>
         </w:rPr>
       </w:pPr>
-      <w:proofErr w:type="spellStart"/>
       <w:r>
         <w:rPr>
           <w:sz w:val="28"/>
           <w:szCs w:val="28"/>
         </w:rPr>
-        <w:t>Two</w:t>
-      </w:r>
-      <w:proofErr w:type="spellEnd"/>
-      <w:r>
-        <w:rPr>
-          <w:sz w:val="28"/>
-          <w:szCs w:val="28"/>
-        </w:rPr>
-        <w:t xml:space="preserve"> stars and a </w:t>
-      </w:r>
-      <w:proofErr w:type="spellStart"/>
-      <w:r>
-        <w:rPr>
-          <w:sz w:val="28"/>
-          <w:szCs w:val="28"/>
-        </w:rPr>
-        <w:t>wish</w:t>
-      </w:r>
-      <w:proofErr w:type="spellEnd"/>
+        <w:t>Two stars and a wish</w:t>
+      </w:r>
     </w:p>
     <w:p/>
     <w:p>
@@ -581,44 +484,52 @@
       </w:r>
     </w:p>
     <w:p>
+      <w:r>
+        <w:t xml:space="preserve">Idag var jag frånvarande i början av dagen på grund av tandläkarbesök, så Hannes och Pontus höll morgonmöte utan mig. De informerade mig sedan om vad jag missat under mötet, sedan fick jag berätta för dem vad jag skulle göra under dagen. Jag började med att göra en ny PHP klass då jag ligger en bit före min planering, jag var </w:t>
+      </w:r>
+      <w:r>
+        <w:t xml:space="preserve">menad att fortsätta med SQL </w:t>
+      </w:r>
+      <w:r>
+        <w:t>idag</w:t>
+      </w:r>
+      <w:r>
+        <w:t>, enligt min planering men det var redan avklarat. Därför gjorde jag en Admin klass i PHP där jag läste in datan från ett SQL uttryck jag gjort och sedan ”loopade” igenom det och skickade vidare det s</w:t>
+      </w:r>
+      <w:r>
+        <w:t>å att Hannes kunde använda det.</w:t>
+      </w:r>
+    </w:p>
+    <w:p>
+      <w:r>
+        <w:t>Efter lunchen diskuterade vi hur arbetet gått med Stefan. Jag och P</w:t>
+      </w:r>
+      <w:r>
+        <w:t>ontus hade blivit klara med vår</w:t>
+      </w:r>
+      <w:r>
+        <w:t xml:space="preserve">t arbete och var därför lite arbetslösa för tillfället, Hannes föreslog att vi testade att göra lite Twig, men det blev inte av. </w:t>
+      </w:r>
+      <w:r>
+        <w:t>Vi bestämde oss för att inte ge oss in på det då vi aldrig använt det förut och kände att vi skulle kunna repetera våra PHP kunskaper lite istället, Stefan ansåg oc</w:t>
+      </w:r>
+      <w:r>
+        <w:t>kså att det skulle vara bättre.</w:t>
+      </w:r>
+    </w:p>
+    <w:p>
+      <w:r>
+        <w:t xml:space="preserve">Jag var iväg en stund mellan 13:00 och 14:00, men när jag kom tillbaka uppdaterade jag databasen, specifikt användare då jag gav dem ett till attribut som var ”admin” alltså rättigheten att gå in på den </w:t>
+      </w:r>
+      <w:r>
+        <w:lastRenderedPageBreak/>
+        <w:t xml:space="preserve">delen av sidan om admin status har givits till ett specifikt konto. </w:t>
+      </w:r>
+      <w:r>
+        <w:t>Uppdaterade även ER och DB modellen i Dia.</w:t>
+      </w:r>
       <w:bookmarkStart w:id="0" w:name="_GoBack"/>
       <w:bookmarkEnd w:id="0"/>
-      <w:r>
-        <w:t xml:space="preserve">Idag var jag frånvarande i början av dagen på grund av tandläkarbesök, så Hannes och Pontus höll morgonmöte utan mig. De informerade mig sedan om vad jag missat under mötet, sedan fick jag berätta för dem vad jag skulle göra under dagen. Jag började med att göra en ny PHP klass då jag ligger en bit före min planering, jag var </w:t>
-      </w:r>
-      <w:r>
-        <w:t xml:space="preserve">menad att fortsätta med SQL </w:t>
-      </w:r>
-      <w:r>
-        <w:t>idag</w:t>
-      </w:r>
-      <w:r>
-        <w:t xml:space="preserve">, enligt min planering men det var redan avklarat. Därför gjorde jag en </w:t>
-      </w:r>
-      <w:proofErr w:type="spellStart"/>
-      <w:r>
-        <w:t>Admin</w:t>
-      </w:r>
-      <w:proofErr w:type="spellEnd"/>
-      <w:r>
-        <w:t xml:space="preserve"> klass i PHP där jag läste in </w:t>
-      </w:r>
-      <w:proofErr w:type="spellStart"/>
-      <w:r>
-        <w:t>datan</w:t>
-      </w:r>
-      <w:proofErr w:type="spellEnd"/>
-      <w:r>
-        <w:t xml:space="preserve"> från ett SQL uttryck jag gjort och sedan ”</w:t>
-      </w:r>
-      <w:proofErr w:type="spellStart"/>
-      <w:r>
-        <w:t>loopade</w:t>
-      </w:r>
-      <w:proofErr w:type="spellEnd"/>
-      <w:r>
-        <w:t xml:space="preserve">” igenom det och skickade vidare det så att Hannes kunde använda det. </w:t>
-      </w:r>
     </w:p>
     <w:p/>
     <w:p/>

</xml_diff>

<commit_message>
Uppdaterade loggbok samt lade till ett textdokument med stödord för morgondagen
</commit_message>
<xml_diff>
--- a/documentation/Logbook/Emils loggbok.docx
+++ b/documentation/Logbook/Emils loggbok.docx
@@ -516,20 +516,26 @@
       <w:r>
         <w:t>kså att det skulle vara bättre.</w:t>
       </w:r>
-    </w:p>
-    <w:p>
-      <w:r>
-        <w:t xml:space="preserve">Jag var iväg en stund mellan 13:00 och 14:00, men när jag kom tillbaka uppdaterade jag databasen, specifikt användare då jag gav dem ett till attribut som var ”admin” alltså rättigheten att gå in på den </w:t>
-      </w:r>
-      <w:r>
-        <w:lastRenderedPageBreak/>
-        <w:t xml:space="preserve">delen av sidan om admin status har givits till ett specifikt konto. </w:t>
-      </w:r>
-      <w:r>
-        <w:t>Uppdaterade även ER och DB modellen i Dia.</w:t>
+      <w:r>
+        <w:t xml:space="preserve"> Vi reflekterade runt dessa saker och gjorde sedan en ”ny” tidsplan då vi ändrade allt till det vi gjort än så länge och sedan hur vi tänker fortsätta tills slutet av nästa vecka.</w:t>
+      </w:r>
+      <w:r>
+        <w:t xml:space="preserve"> På så vis kan vi lättare se vad det är vi gjort fel och planerat fel. Vad vi trodde skulle ta längre tid än vad det gjorde, osv. </w:t>
       </w:r>
       <w:bookmarkStart w:id="0" w:name="_GoBack"/>
       <w:bookmarkEnd w:id="0"/>
+      <w:r>
+        <w:t xml:space="preserve"> </w:t>
+      </w:r>
+    </w:p>
+    <w:p>
+      <w:r>
+        <w:lastRenderedPageBreak/>
+        <w:t xml:space="preserve">Jag var iväg en stund mellan 13:00 och 14:00, men när jag kom tillbaka uppdaterade jag databasen, specifikt användare då jag gav dem ett till attribut som var ”admin” alltså rättigheten att gå in på den delen av sidan om admin status har givits till ett specifikt konto. </w:t>
+      </w:r>
+      <w:r>
+        <w:t>Uppdaterade även ER och DB modellen i Dia.</w:t>
+      </w:r>
     </w:p>
     <w:p/>
     <w:p/>

</xml_diff>

<commit_message>
En till snabbuppdatering av loggboken.
</commit_message>
<xml_diff>
--- a/documentation/Logbook/Emils loggbok.docx
+++ b/documentation/Logbook/Emils loggbok.docx
@@ -522,20 +522,46 @@
       <w:r>
         <w:t xml:space="preserve"> På så vis kan vi lättare se vad det är vi gjort fel och planerat fel. Vad vi trodde skulle ta längre tid än vad det gjorde, osv. </w:t>
       </w:r>
+      <w:r>
+        <w:t xml:space="preserve"> </w:t>
+      </w:r>
+    </w:p>
+    <w:p>
+      <w:r>
+        <w:lastRenderedPageBreak/>
+        <w:t>Jag var iväg en stund mellan 13:00 och 14:00, men när jag kom tillbaka uppdaterade jag databasen, specifikt användare då jag gav dem ett till attribut som var ”admin” alltså rättigheten att gå in på den del</w:t>
+      </w:r>
+      <w:r>
+        <w:t xml:space="preserve">en av sidan om admin status </w:t>
+      </w:r>
+      <w:r>
+        <w:t>har tilldelats</w:t>
+      </w:r>
+      <w:r>
+        <w:t xml:space="preserve"> ett specifikt konto. </w:t>
+      </w:r>
+      <w:r>
+        <w:t>Uppdaterade även ER och DB modellen i Dia.</w:t>
+      </w:r>
+      <w:r>
+        <w:t xml:space="preserve"> </w:t>
+      </w:r>
+    </w:p>
+    <w:p>
+      <w:r>
+        <w:t xml:space="preserve">Gjorde även ett textdokument med punkter jag och Pontus ska diskutera under </w:t>
+      </w:r>
+      <w:r>
+        <w:t>morg</w:t>
+      </w:r>
+      <w:r>
+        <w:t>ondagen då vi går igenom sidan.</w:t>
+      </w:r>
+      <w:r>
+        <w:t xml:space="preserve"> (utseende, knappar, rubriker) </w:t>
+      </w:r>
       <w:bookmarkStart w:id="0" w:name="_GoBack"/>
       <w:bookmarkEnd w:id="0"/>
-      <w:r>
-        <w:t xml:space="preserve"> </w:t>
-      </w:r>
-    </w:p>
-    <w:p>
-      <w:r>
-        <w:lastRenderedPageBreak/>
-        <w:t xml:space="preserve">Jag var iväg en stund mellan 13:00 och 14:00, men när jag kom tillbaka uppdaterade jag databasen, specifikt användare då jag gav dem ett till attribut som var ”admin” alltså rättigheten att gå in på den delen av sidan om admin status har givits till ett specifikt konto. </w:t>
-      </w:r>
-      <w:r>
-        <w:t>Uppdaterade även ER och DB modellen i Dia.</w:t>
-      </w:r>
     </w:p>
     <w:p/>
     <w:p/>

</xml_diff>

<commit_message>
Loggboks uppdatering efter lunch
</commit_message>
<xml_diff>
--- a/documentation/Logbook/Emils loggbok.docx
+++ b/documentation/Logbook/Emils loggbok.docx
@@ -280,7 +280,10 @@
       </w:r>
       <w:proofErr w:type="spellStart"/>
       <w:r>
-        <w:t>Cnonceive</w:t>
+        <w:t>C</w:t>
+      </w:r>
+      <w:r>
+        <w:t>onceive</w:t>
       </w:r>
       <w:proofErr w:type="spellEnd"/>
       <w:r>
@@ -576,143 +579,232 @@
       <w:r>
         <w:t xml:space="preserve"> (implement)</w:t>
       </w:r>
+    </w:p>
+    <w:p/>
+    <w:p>
+      <w:r>
+        <w:t xml:space="preserve">2016-09-07 </w:t>
+      </w:r>
+    </w:p>
+    <w:p>
+      <w:r>
+        <w:t xml:space="preserve">Idag var jag frånvarande i början av dagen på grund av tandläkarbesök, så Hannes och Pontus höll morgonmöte utan mig. De informerade mig sedan om vad jag missat under mötet, sedan fick jag berätta för dem vad jag skulle göra under dagen. Jag började med att göra en ny PHP klass då jag ligger en bit före min planering, jag var </w:t>
+      </w:r>
+      <w:r>
+        <w:t xml:space="preserve">menad att fortsätta med SQL </w:t>
+      </w:r>
+      <w:r>
+        <w:t>idag</w:t>
+      </w:r>
+      <w:r>
+        <w:t xml:space="preserve">, enligt min planering men det var redan avklarat. Därför gjorde jag en </w:t>
+      </w:r>
+      <w:proofErr w:type="spellStart"/>
+      <w:r>
+        <w:t>Admin</w:t>
+      </w:r>
+      <w:proofErr w:type="spellEnd"/>
+      <w:r>
+        <w:t xml:space="preserve"> klass i PHP där jag läste in </w:t>
+      </w:r>
+      <w:proofErr w:type="spellStart"/>
+      <w:r>
+        <w:t>datan</w:t>
+      </w:r>
+      <w:proofErr w:type="spellEnd"/>
+      <w:r>
+        <w:t xml:space="preserve"> från ett SQL uttryck jag gjort och sedan ”</w:t>
+      </w:r>
+      <w:proofErr w:type="spellStart"/>
+      <w:r>
+        <w:t>loopade</w:t>
+      </w:r>
+      <w:proofErr w:type="spellEnd"/>
+      <w:r>
+        <w:t>” igenom det och skickade vidare det s</w:t>
+      </w:r>
+      <w:r>
+        <w:t>å att Hannes kunde använda det.</w:t>
+      </w:r>
+    </w:p>
+    <w:p>
+      <w:r>
+        <w:t>Efter lunchen diskuterade vi hur arbetet gått med Stefan. Jag och P</w:t>
+      </w:r>
+      <w:r>
+        <w:t>ontus hade blivit klara med vår</w:t>
+      </w:r>
+      <w:r>
+        <w:t xml:space="preserve">t arbete och var därför lite arbetslösa för tillfället, Hannes föreslog att vi testade att göra lite </w:t>
+      </w:r>
+      <w:proofErr w:type="spellStart"/>
+      <w:r>
+        <w:t>Twig</w:t>
+      </w:r>
+      <w:proofErr w:type="spellEnd"/>
+      <w:r>
+        <w:t xml:space="preserve">, men det blev inte av. </w:t>
+      </w:r>
+      <w:r>
+        <w:t>Vi bestämde oss för att inte ge oss in på det då vi aldrig använt det förut och kände att vi skulle kunna repetera våra PHP kunskaper lite istället, Stefan ansåg oc</w:t>
+      </w:r>
+      <w:r>
+        <w:t>kså att det skulle vara bättre.</w:t>
+      </w:r>
+      <w:r>
+        <w:t xml:space="preserve"> Vi reflekterade runt dessa saker och gjorde sedan en ”ny” tidsplan då vi ändrade allt till det vi gjort än så länge och sedan hur vi tänker fortsätta tills slutet av nästa vecka.</w:t>
+      </w:r>
+      <w:r>
+        <w:t xml:space="preserve"> (</w:t>
+      </w:r>
+      <w:proofErr w:type="spellStart"/>
+      <w:r>
+        <w:t>Conceive</w:t>
+      </w:r>
+      <w:proofErr w:type="spellEnd"/>
+      <w:r>
+        <w:t>)</w:t>
+      </w:r>
+      <w:r>
+        <w:t xml:space="preserve"> På så vis kan vi lättare se vad det är vi gjort fel och planerat fel. Vad vi trodde skulle ta län</w:t>
+      </w:r>
+      <w:r>
+        <w:t>gre tid än vad det gjorde, osv</w:t>
+      </w:r>
+      <w:r>
+        <w:t>.</w:t>
+      </w:r>
+      <w:r>
+        <w:t xml:space="preserve"> </w:t>
+      </w:r>
+    </w:p>
+    <w:p>
+      <w:r>
+        <w:lastRenderedPageBreak/>
+        <w:t>Jag var iväg en stund mellan 13:00 och 14:00, men när jag kom tillbaka uppdaterade jag databasen, specifikt användare då jag gav dem ett till attribut som var ”</w:t>
+      </w:r>
+      <w:proofErr w:type="spellStart"/>
+      <w:r>
+        <w:t>admin</w:t>
+      </w:r>
+      <w:proofErr w:type="spellEnd"/>
+      <w:r>
+        <w:t>” alltså rättigheten att gå in på den del</w:t>
+      </w:r>
+      <w:r>
+        <w:t xml:space="preserve">en av sidan om </w:t>
+      </w:r>
+      <w:proofErr w:type="spellStart"/>
+      <w:r>
+        <w:t>admin</w:t>
+      </w:r>
+      <w:proofErr w:type="spellEnd"/>
+      <w:r>
+        <w:t xml:space="preserve"> status </w:t>
+      </w:r>
+      <w:r>
+        <w:t>har tilldelats</w:t>
+      </w:r>
+      <w:r>
+        <w:t xml:space="preserve"> ett specifikt konto. </w:t>
+      </w:r>
+      <w:r>
+        <w:t>Uppdaterade även ER och DB modellen i Dia.</w:t>
+      </w:r>
+      <w:r>
+        <w:t xml:space="preserve"> </w:t>
+      </w:r>
+    </w:p>
+    <w:p>
+      <w:r>
+        <w:t xml:space="preserve">Gjorde även ett textdokument med punkter jag och Pontus ska diskutera under </w:t>
+      </w:r>
+      <w:r>
+        <w:t>morg</w:t>
+      </w:r>
+      <w:r>
+        <w:t>ondagen då vi går igenom sidan.</w:t>
+      </w:r>
+      <w:r>
+        <w:t xml:space="preserve"> (utseende, knappar, rubriker) </w:t>
+      </w:r>
+    </w:p>
+    <w:p/>
+    <w:p>
+      <w:r>
+        <w:t>2016-09-08</w:t>
+      </w:r>
+    </w:p>
+    <w:p>
+      <w:r>
+        <w:t xml:space="preserve">Vi började dagen med morgonmöte då vi diskuterade hur vi ligger till, vi ligger ungefär en dag före i </w:t>
+      </w:r>
+      <w:r>
+        <w:t>plan</w:t>
+      </w:r>
+      <w:r>
+        <w:t xml:space="preserve">eringen. </w:t>
+      </w:r>
+      <w:r>
+        <w:t xml:space="preserve">Därför reflekterade jag och Pontus dagen innan och planerat lite på nytt. Hannes var delaktig till viss del </w:t>
+      </w:r>
+      <w:proofErr w:type="gramStart"/>
+      <w:r>
+        <w:t>medans</w:t>
+      </w:r>
+      <w:proofErr w:type="gramEnd"/>
+      <w:r>
+        <w:t xml:space="preserve"> han jobbade klart med sin del. Efter den ny</w:t>
+      </w:r>
+      <w:r>
+        <w:t>a</w:t>
+      </w:r>
+      <w:r>
+        <w:t xml:space="preserve"> tidsplanen så bestämde vi oss för att kolla igenom sidan lite mer idag, vi redigerade små grejer på sidan för att få det att se bättre ut. De saker vi redigerade var rubriker och flyttade dem för att det skulle se bättre ut. Detta beslöt vi oss att göra eftersom gårdagens presentation för Stefan då han misstog e</w:t>
+      </w:r>
+      <w:r>
+        <w:t>n rubrik för en knapp på sidan. Vi insåg då att sidan inte riktigt nådde upp till den nivån av ”användarvänlig”</w:t>
+      </w:r>
+      <w:r>
+        <w:t xml:space="preserve"> vi ville att den skulle vara när vi planerad</w:t>
+      </w:r>
+      <w:r>
+        <w:t xml:space="preserve">e arbetet. Vi fixade därför det och visade för Hannes för att se vad han tyckte. </w:t>
+      </w:r>
+      <w:r>
+        <w:t xml:space="preserve">Vi var alla tre nöjda med ändringarna. </w:t>
+      </w:r>
+    </w:p>
+    <w:p>
+      <w:r>
+        <w:t>Efter detta hade vi bes</w:t>
+      </w:r>
+      <w:r>
+        <w:t xml:space="preserve">ök av Västgöta-Data. Adam berättade lite om deras arbete och företag, hur de arbetar och vad de arbetar med. </w:t>
+      </w:r>
+      <w:r>
+        <w:t xml:space="preserve">Jag tycker det var väldigt </w:t>
+      </w:r>
+      <w:r>
+        <w:t>intressant då han fångade vår</w:t>
+      </w:r>
+      <w:r>
+        <w:t xml:space="preserve"> </w:t>
+      </w:r>
+      <w:r>
+        <w:t>uppmärksamhet me</w:t>
+      </w:r>
+      <w:r>
+        <w:t xml:space="preserve">d lite skämt fram och tillbaka. </w:t>
+      </w:r>
+    </w:p>
+    <w:p>
+      <w:r>
+        <w:t xml:space="preserve">Efter lunch har vi klurat på lite problem med ett par knappar på text, en simpel &lt;a&gt;&lt;/a&gt; tag som inte fungerade som vi ville. </w:t>
+      </w:r>
       <w:bookmarkStart w:id="0" w:name="_GoBack"/>
       <w:bookmarkEnd w:id="0"/>
     </w:p>
-    <w:p/>
-    <w:p>
-      <w:r>
-        <w:t xml:space="preserve">2016-09-07 </w:t>
-      </w:r>
-    </w:p>
-    <w:p>
-      <w:r>
-        <w:t xml:space="preserve">Idag var jag frånvarande i början av dagen på grund av tandläkarbesök, så Hannes och Pontus höll morgonmöte utan mig. De informerade mig sedan om vad jag missat under mötet, sedan fick jag berätta för dem vad jag skulle göra under dagen. Jag började med att göra en ny PHP klass då jag ligger en bit före min planering, jag var </w:t>
-      </w:r>
-      <w:r>
-        <w:t xml:space="preserve">menad att fortsätta med SQL </w:t>
-      </w:r>
-      <w:r>
-        <w:t>idag</w:t>
-      </w:r>
-      <w:r>
-        <w:t xml:space="preserve">, enligt min planering men det var redan avklarat. Därför gjorde jag en </w:t>
-      </w:r>
-      <w:proofErr w:type="spellStart"/>
-      <w:r>
-        <w:t>Admin</w:t>
-      </w:r>
-      <w:proofErr w:type="spellEnd"/>
-      <w:r>
-        <w:t xml:space="preserve"> klass i PHP där jag läste in </w:t>
-      </w:r>
-      <w:proofErr w:type="spellStart"/>
-      <w:r>
-        <w:t>datan</w:t>
-      </w:r>
-      <w:proofErr w:type="spellEnd"/>
-      <w:r>
-        <w:t xml:space="preserve"> från ett SQL uttryck jag gjort och sedan ”</w:t>
-      </w:r>
-      <w:proofErr w:type="spellStart"/>
-      <w:r>
-        <w:t>loopade</w:t>
-      </w:r>
-      <w:proofErr w:type="spellEnd"/>
-      <w:r>
-        <w:t>” igenom det och skickade vidare det s</w:t>
-      </w:r>
-      <w:r>
-        <w:t>å att Hannes kunde använda det.</w:t>
-      </w:r>
-    </w:p>
-    <w:p>
-      <w:r>
-        <w:t>Efter lunchen diskuterade vi hur arbetet gått med Stefan. Jag och P</w:t>
-      </w:r>
-      <w:r>
-        <w:t>ontus hade blivit klara med vår</w:t>
-      </w:r>
-      <w:r>
-        <w:t xml:space="preserve">t arbete och var därför lite arbetslösa för tillfället, Hannes föreslog att vi testade att göra lite </w:t>
-      </w:r>
-      <w:proofErr w:type="spellStart"/>
-      <w:r>
-        <w:t>Twig</w:t>
-      </w:r>
-      <w:proofErr w:type="spellEnd"/>
-      <w:r>
-        <w:t xml:space="preserve">, men det blev inte av. </w:t>
-      </w:r>
-      <w:r>
-        <w:t>Vi bestämde oss för att inte ge oss in på det då vi aldrig använt det förut och kände att vi skulle kunna repetera våra PHP kunskaper lite istället, Stefan ansåg oc</w:t>
-      </w:r>
-      <w:r>
-        <w:t>kså att det skulle vara bättre.</w:t>
-      </w:r>
-      <w:r>
-        <w:t xml:space="preserve"> Vi reflekterade runt dessa saker och gjorde sedan en ”ny” tidsplan då vi ändrade allt till det vi gjort än så länge och sedan hur vi tänker fortsätta tills slutet av nästa vecka.</w:t>
-      </w:r>
-      <w:r>
-        <w:t xml:space="preserve"> På så vis kan vi lättare se vad det är vi gjort fel och planerat fel. Vad vi trodde skulle ta längre tid än vad det gjorde, osv. </w:t>
-      </w:r>
-      <w:r>
-        <w:t xml:space="preserve"> </w:t>
-      </w:r>
-    </w:p>
-    <w:p>
-      <w:r>
-        <w:lastRenderedPageBreak/>
-        <w:t>Jag var iväg en stund mellan 13:00 och 14:00, men när jag kom tillbaka uppdaterade jag databasen, specifikt användare då jag gav dem ett till attribut som var ”</w:t>
-      </w:r>
-      <w:proofErr w:type="spellStart"/>
-      <w:r>
-        <w:t>admin</w:t>
-      </w:r>
-      <w:proofErr w:type="spellEnd"/>
-      <w:r>
-        <w:t>” alltså rättigheten att gå in på den del</w:t>
-      </w:r>
-      <w:r>
-        <w:t xml:space="preserve">en av sidan om </w:t>
-      </w:r>
-      <w:proofErr w:type="spellStart"/>
-      <w:r>
-        <w:t>admin</w:t>
-      </w:r>
-      <w:proofErr w:type="spellEnd"/>
-      <w:r>
-        <w:t xml:space="preserve"> status </w:t>
-      </w:r>
-      <w:r>
-        <w:t>har tilldelats</w:t>
-      </w:r>
-      <w:r>
-        <w:t xml:space="preserve"> ett specifikt konto. </w:t>
-      </w:r>
-      <w:r>
-        <w:t>Uppdaterade även ER och DB modellen i Dia.</w:t>
-      </w:r>
-      <w:r>
-        <w:t xml:space="preserve"> </w:t>
-      </w:r>
-    </w:p>
-    <w:p>
-      <w:r>
-        <w:t xml:space="preserve">Gjorde även ett textdokument med punkter jag och Pontus ska diskutera under </w:t>
-      </w:r>
-      <w:r>
-        <w:t>morg</w:t>
-      </w:r>
-      <w:r>
-        <w:t>ondagen då vi går igenom sidan.</w:t>
-      </w:r>
-      <w:r>
-        <w:t xml:space="preserve"> (utseende, knappar, rubriker) </w:t>
-      </w:r>
-    </w:p>
-    <w:p/>
-    <w:p/>
     <w:sectPr>
       <w:pgSz w:w="11906" w:h="16838"/>
       <w:pgMar w:top="1417" w:right="1417" w:bottom="1417" w:left="1417" w:header="708" w:footer="708" w:gutter="0"/>

</xml_diff>

<commit_message>
Uppdaterade loggbok och påbörjade SQL uttryck.
</commit_message>
<xml_diff>
--- a/documentation/Logbook/Emils loggbok.docx
+++ b/documentation/Logbook/Emils loggbok.docx
@@ -18,17 +18,294 @@
         <w:t xml:space="preserve"> </w:t>
       </w:r>
       <w:r>
-        <w:t>(</w:t>
-      </w:r>
-      <w:proofErr w:type="spellStart"/>
-      <w:r>
-        <w:t>Conceive</w:t>
-      </w:r>
-      <w:proofErr w:type="spellEnd"/>
+        <w:t>(Conceive)</w:t>
+      </w:r>
+    </w:p>
+    <w:p>
+      <w:r>
+        <w:t xml:space="preserve">Jag har gjort: </w:t>
+      </w:r>
+    </w:p>
+    <w:p>
+      <w:pPr>
+        <w:pStyle w:val="ListParagraph"/>
+        <w:numPr>
+          <w:ilvl w:val="0"/>
+          <w:numId w:val="1"/>
+        </w:numPr>
+      </w:pPr>
+      <w:r>
+        <w:t>Projektplan (med Hannes och Pontus)</w:t>
+      </w:r>
+    </w:p>
+    <w:p>
+      <w:pPr>
+        <w:pStyle w:val="ListParagraph"/>
+        <w:numPr>
+          <w:ilvl w:val="0"/>
+          <w:numId w:val="1"/>
+        </w:numPr>
+      </w:pPr>
+      <w:r>
+        <w:t>Gruppkontrakt (med Hannes och Pontus)</w:t>
+      </w:r>
+    </w:p>
+    <w:p>
+      <w:pPr>
+        <w:pStyle w:val="ListParagraph"/>
+        <w:numPr>
+          <w:ilvl w:val="0"/>
+          <w:numId w:val="1"/>
+        </w:numPr>
+      </w:pPr>
+      <w:r>
+        <w:t>ER + DB diagram i Dia (med Hannes)</w:t>
+      </w:r>
+    </w:p>
+    <w:p>
+      <w:pPr>
+        <w:pStyle w:val="ListParagraph"/>
+        <w:numPr>
+          <w:ilvl w:val="0"/>
+          <w:numId w:val="1"/>
+        </w:numPr>
+      </w:pPr>
+      <w:r>
+        <w:t xml:space="preserve">Databasen som vi kommer använda för sidan (kommer möjligtvis utvecklas senare om vi når prioriteter) </w:t>
+      </w:r>
+    </w:p>
+    <w:p>
+      <w:pPr>
+        <w:pStyle w:val="ListParagraph"/>
+        <w:numPr>
+          <w:ilvl w:val="0"/>
+          <w:numId w:val="1"/>
+        </w:numPr>
+      </w:pPr>
+      <w:r>
+        <w:t>”insertat” in och ut checks i databasen för att kunna använda till testning</w:t>
+      </w:r>
+    </w:p>
+    <w:p>
+      <w:pPr>
+        <w:pStyle w:val="ListParagraph"/>
+        <w:numPr>
+          <w:ilvl w:val="0"/>
+          <w:numId w:val="1"/>
+        </w:numPr>
+      </w:pPr>
+      <w:r>
+        <w:t>”</w:t>
+      </w:r>
+      <w:r>
+        <w:t>insertat</w:t>
+      </w:r>
+      <w:r>
+        <w:t>” in personers konton i databasen för att kunna använda till testning</w:t>
+      </w:r>
+    </w:p>
+    <w:p>
+      <w:pPr>
+        <w:pStyle w:val="ListParagraph"/>
+        <w:numPr>
+          <w:ilvl w:val="0"/>
+          <w:numId w:val="1"/>
+        </w:numPr>
+      </w:pPr>
+      <w:r>
+        <w:t>Börjat testa SQL uttryck</w:t>
+      </w:r>
+    </w:p>
+    <w:p>
+      <w:r>
+        <w:t xml:space="preserve">(Design) </w:t>
+      </w:r>
+    </w:p>
+    <w:p>
+      <w:r>
+        <w:t>2016-08-31</w:t>
+      </w:r>
+    </w:p>
+    <w:p>
+      <w:r>
+        <w:t xml:space="preserve">Idag har vi fortsatt vårat arbete med hemsidan, för mesta del backend som Hannes håller på med och börjat designa lite av frontend det som Pontus håller på med. Vi har haft möte då vi diskuterade olika gårdagen, vi diskuterade lite snabbt vår uppdelning och de olika rollerna vi har, om vi håller oss inom tidsschema och om vi har klart för oss vad som ska göras under dagen. </w:t>
+      </w:r>
+    </w:p>
+    <w:p>
+      <w:r>
+        <w:t>Jag har gjort:</w:t>
+      </w:r>
+    </w:p>
+    <w:p>
+      <w:pPr>
+        <w:pStyle w:val="ListParagraph"/>
+        <w:numPr>
+          <w:ilvl w:val="0"/>
+          <w:numId w:val="2"/>
+        </w:numPr>
+        <w:spacing w:line="256" w:lineRule="auto"/>
+      </w:pPr>
+      <w:r>
+        <w:t>Morgon möte med resten av gruppen</w:t>
+      </w:r>
+    </w:p>
+    <w:p>
+      <w:pPr>
+        <w:pStyle w:val="ListParagraph"/>
+        <w:numPr>
+          <w:ilvl w:val="0"/>
+          <w:numId w:val="2"/>
+        </w:numPr>
+        <w:spacing w:line="256" w:lineRule="auto"/>
+      </w:pPr>
+      <w:r>
+        <w:t>Ett SQL uttryck som tar ut den senaste in eller utcheckning som en person gjort</w:t>
+      </w:r>
+    </w:p>
+    <w:p>
+      <w:pPr>
+        <w:pStyle w:val="ListParagraph"/>
+        <w:numPr>
+          <w:ilvl w:val="0"/>
+          <w:numId w:val="2"/>
+        </w:numPr>
+        <w:spacing w:line="256" w:lineRule="auto"/>
+      </w:pPr>
+      <w:r>
+        <w:t>Börjat på ett SQL uttryck som ska ta fram alla in eller utcheckningar för chefen så han kan se vilka som är på jobbet</w:t>
+      </w:r>
+    </w:p>
+    <w:p>
+      <w:pPr>
+        <w:pStyle w:val="ListParagraph"/>
+        <w:numPr>
+          <w:ilvl w:val="0"/>
+          <w:numId w:val="2"/>
+        </w:numPr>
+        <w:spacing w:line="256" w:lineRule="auto"/>
+      </w:pPr>
+      <w:r>
+        <w:t>Presenterat projektplan</w:t>
+      </w:r>
+    </w:p>
+    <w:p>
+      <w:pPr>
+        <w:pStyle w:val="ListParagraph"/>
+        <w:numPr>
+          <w:ilvl w:val="0"/>
+          <w:numId w:val="2"/>
+        </w:numPr>
+        <w:spacing w:line="256" w:lineRule="auto"/>
+      </w:pPr>
+      <w:r>
+        <w:t>Diskuterat feedback från andra i klassen</w:t>
+      </w:r>
+    </w:p>
+    <w:p>
+      <w:r>
+        <w:t xml:space="preserve">(Design = SQL uttryck jag gjort eftersom de ännu inte blivit implementerade) </w:t>
+      </w:r>
+    </w:p>
+    <w:p>
+      <w:r>
+        <w:t>2016-09-01</w:t>
+      </w:r>
+    </w:p>
+    <w:p>
+      <w:r>
+        <w:t xml:space="preserve">Idag har vi gjort stora ändringar till projektplanen samt utökat den baserat på den feedback vi fick efter presentation från både lärare och klasskompisar. Vi har ändrat lite i våra mål så att vi har fler funktioner som är det minimala vi vill ha gjort med sidan. Jag tycker projektplanen blev helt okej fast jag skulle vilja haft lite mer detaljerat och planerat ”design” av sidan och funktioner som ska finnas mer </w:t>
+      </w:r>
+      <w:r>
+        <w:t>än vad vi gjorde.</w:t>
+      </w:r>
+    </w:p>
+    <w:p>
+      <w:r>
+        <w:t xml:space="preserve">Vi hade även ett morgonmöte då vi diskuterade det vi gjorde under gårdagen samt hur långt vi kommit och om vi följer tidsplanen. Vi är för tillfället före tidsplanen för mesta del men jag känner att det beror på att vi rusat in i ”implement” mer än vad vi borde. </w:t>
+      </w:r>
+    </w:p>
+    <w:p>
+      <w:r>
+        <w:t>(C</w:t>
+      </w:r>
+      <w:r>
+        <w:t>onceive</w:t>
+      </w:r>
       <w:r>
         <w:t>)</w:t>
       </w:r>
     </w:p>
+    <w:p/>
+    <w:p>
+      <w:r>
+        <w:t>Jag har gjort:</w:t>
+      </w:r>
+    </w:p>
+    <w:p>
+      <w:pPr>
+        <w:pStyle w:val="ListParagraph"/>
+        <w:numPr>
+          <w:ilvl w:val="0"/>
+          <w:numId w:val="2"/>
+        </w:numPr>
+      </w:pPr>
+      <w:r>
+        <w:t>Morgon möte med gruppen</w:t>
+      </w:r>
+    </w:p>
+    <w:p>
+      <w:pPr>
+        <w:pStyle w:val="ListParagraph"/>
+        <w:numPr>
+          <w:ilvl w:val="0"/>
+          <w:numId w:val="2"/>
+        </w:numPr>
+      </w:pPr>
+      <w:r>
+        <w:t xml:space="preserve">Gjorde även en simplare version av samma SQL uttryck fast då man bara får status utan att den tar ut namn, efternamn och email för personerna. Alltså ett snabbt SQL uttryck för en tabell. </w:t>
+      </w:r>
+      <w:r>
+        <w:t xml:space="preserve">(med Hannes) </w:t>
+      </w:r>
+    </w:p>
+    <w:p>
+      <w:pPr>
+        <w:pStyle w:val="ListParagraph"/>
+        <w:numPr>
+          <w:ilvl w:val="0"/>
+          <w:numId w:val="2"/>
+        </w:numPr>
+      </w:pPr>
+      <w:r>
+        <w:t xml:space="preserve">Gjort färdigt ett till SQL uttryck som vi tänker använda för att visa information för chefen på sidan i form av en tabell. Den innehåller id, förnamn, efternamn, email, status(om personen checkat in/ut), check id och tiden då personen checkade in/ut. </w:t>
+      </w:r>
+    </w:p>
+    <w:p>
+      <w:pPr>
+        <w:ind w:left="360"/>
+      </w:pPr>
+      <w:r>
+        <w:t>(Design)</w:t>
+      </w:r>
+    </w:p>
+    <w:p>
+      <w:r>
+        <w:t xml:space="preserve">Mitt mål för morgondagen är att börja kolla på hur matematik i SQL fungerar för att vi ska kunna räkna ut hur länge en viss person arbetat och så att vi sedan kan göra en vy på alla anställdas arbetes timmar. </w:t>
+      </w:r>
+    </w:p>
+    <w:p>
+      <w:r>
+        <w:t>2016-09-02</w:t>
+      </w:r>
+    </w:p>
+    <w:p>
+      <w:r>
+        <w:t xml:space="preserve">Idag började vi med ett morgon möte och kom fram till att alla håller sig inom tidsplanen och ligger inte efter. </w:t>
+      </w:r>
+      <w:r>
+        <w:t xml:space="preserve">Jag och Pontus gjorde små ändringar till projekt planen. CombiTech var även här och föreläste om att skriva CV, och vad som är bra att tänka på. </w:t>
+      </w:r>
+    </w:p>
     <w:p>
       <w:r>
         <w:t xml:space="preserve">Jag har gjort: </w:t>
@@ -39,156 +316,11 @@
         <w:pStyle w:val="ListParagraph"/>
         <w:numPr>
           <w:ilvl w:val="0"/>
-          <w:numId w:val="1"/>
-        </w:numPr>
-      </w:pPr>
-      <w:r>
-        <w:t>Projektplan (med Hannes och Pontus)</w:t>
-      </w:r>
-    </w:p>
-    <w:p>
-      <w:pPr>
-        <w:pStyle w:val="ListParagraph"/>
-        <w:numPr>
-          <w:ilvl w:val="0"/>
-          <w:numId w:val="1"/>
-        </w:numPr>
-      </w:pPr>
-      <w:r>
-        <w:t>Gruppkontrakt (med Hannes och Pontus)</w:t>
-      </w:r>
-    </w:p>
-    <w:p>
-      <w:pPr>
-        <w:pStyle w:val="ListParagraph"/>
-        <w:numPr>
-          <w:ilvl w:val="0"/>
-          <w:numId w:val="1"/>
-        </w:numPr>
-      </w:pPr>
-      <w:r>
-        <w:t>ER + DB diagram i Dia (med Hannes)</w:t>
-      </w:r>
-    </w:p>
-    <w:p>
-      <w:pPr>
-        <w:pStyle w:val="ListParagraph"/>
-        <w:numPr>
-          <w:ilvl w:val="0"/>
-          <w:numId w:val="1"/>
-        </w:numPr>
-      </w:pPr>
-      <w:r>
-        <w:t xml:space="preserve">Databasen som vi kommer använda för sidan (kommer möjligtvis utvecklas senare om vi når prioriteter) </w:t>
-      </w:r>
-    </w:p>
-    <w:p>
-      <w:pPr>
-        <w:pStyle w:val="ListParagraph"/>
-        <w:numPr>
-          <w:ilvl w:val="0"/>
-          <w:numId w:val="1"/>
-        </w:numPr>
-      </w:pPr>
-      <w:r>
-        <w:t>”</w:t>
-      </w:r>
-      <w:proofErr w:type="spellStart"/>
-      <w:r>
-        <w:t>insertat</w:t>
-      </w:r>
-      <w:proofErr w:type="spellEnd"/>
-      <w:r>
-        <w:t>” in och ut checks i databasen för att kunna använda till testning</w:t>
-      </w:r>
-    </w:p>
-    <w:p>
-      <w:pPr>
-        <w:pStyle w:val="ListParagraph"/>
-        <w:numPr>
-          <w:ilvl w:val="0"/>
-          <w:numId w:val="1"/>
-        </w:numPr>
-      </w:pPr>
-      <w:r>
-        <w:t>”</w:t>
-      </w:r>
-      <w:proofErr w:type="spellStart"/>
-      <w:r>
-        <w:t>insertat</w:t>
-      </w:r>
-      <w:proofErr w:type="spellEnd"/>
-      <w:r>
-        <w:t>” in personers konton i databasen för att kunna använda till testning</w:t>
-      </w:r>
-    </w:p>
-    <w:p>
-      <w:pPr>
-        <w:pStyle w:val="ListParagraph"/>
-        <w:numPr>
-          <w:ilvl w:val="0"/>
-          <w:numId w:val="1"/>
-        </w:numPr>
-      </w:pPr>
-      <w:r>
-        <w:t>Börjat testa SQL uttryck</w:t>
-      </w:r>
-    </w:p>
-    <w:p>
-      <w:r>
-        <w:t xml:space="preserve">(Design) </w:t>
-      </w:r>
-    </w:p>
-    <w:p>
-      <w:r>
-        <w:t>2016-08-31</w:t>
-      </w:r>
-    </w:p>
-    <w:p>
-      <w:r>
-        <w:t xml:space="preserve">Idag har vi fortsatt </w:t>
-      </w:r>
-      <w:proofErr w:type="gramStart"/>
-      <w:r>
-        <w:t>vårat</w:t>
-      </w:r>
-      <w:proofErr w:type="gramEnd"/>
-      <w:r>
-        <w:t xml:space="preserve"> arbete med hemsidan, för mesta del </w:t>
-      </w:r>
-      <w:proofErr w:type="spellStart"/>
-      <w:r>
-        <w:t>backend</w:t>
-      </w:r>
-      <w:proofErr w:type="spellEnd"/>
-      <w:r>
-        <w:t xml:space="preserve"> som Hannes håller på med och börjat designa lite av </w:t>
-      </w:r>
-      <w:proofErr w:type="spellStart"/>
-      <w:r>
-        <w:t>frontend</w:t>
-      </w:r>
-      <w:proofErr w:type="spellEnd"/>
-      <w:r>
-        <w:t xml:space="preserve"> det som Pontus håller på med. Vi har haft möte då vi diskuterade olika gårdagen, vi diskuterade lite snabbt vår uppdelning och de olika rollerna vi har, om vi håller oss inom tidsschema och om vi har klart för oss vad som ska göras under dagen. </w:t>
-      </w:r>
-    </w:p>
-    <w:p>
-      <w:r>
-        <w:t>Jag har gjort:</w:t>
-      </w:r>
-    </w:p>
-    <w:p>
-      <w:pPr>
-        <w:pStyle w:val="ListParagraph"/>
-        <w:numPr>
-          <w:ilvl w:val="0"/>
           <w:numId w:val="2"/>
         </w:numPr>
-        <w:spacing w:line="256" w:lineRule="auto"/>
-      </w:pPr>
-      <w:r>
-        <w:t>Morgon möte med resten av gruppen</w:t>
+      </w:pPr>
+      <w:r>
+        <w:t>Morgon möte med gruppen</w:t>
       </w:r>
     </w:p>
     <w:p>
@@ -198,212 +330,9 @@
           <w:ilvl w:val="0"/>
           <w:numId w:val="2"/>
         </w:numPr>
-        <w:spacing w:line="256" w:lineRule="auto"/>
-      </w:pPr>
-      <w:r>
-        <w:t>Ett SQL uttryck som tar ut den senaste in eller utcheckning som en person gjort</w:t>
-      </w:r>
-    </w:p>
-    <w:p>
-      <w:pPr>
-        <w:pStyle w:val="ListParagraph"/>
-        <w:numPr>
-          <w:ilvl w:val="0"/>
-          <w:numId w:val="2"/>
-        </w:numPr>
-        <w:spacing w:line="256" w:lineRule="auto"/>
-      </w:pPr>
-      <w:r>
-        <w:t>Börjat på ett SQL uttryck som ska ta fram alla in eller utcheckningar för chefen så han kan se vilka som är på jobbet</w:t>
-      </w:r>
-    </w:p>
-    <w:p>
-      <w:pPr>
-        <w:pStyle w:val="ListParagraph"/>
-        <w:numPr>
-          <w:ilvl w:val="0"/>
-          <w:numId w:val="2"/>
-        </w:numPr>
-        <w:spacing w:line="256" w:lineRule="auto"/>
-      </w:pPr>
-      <w:r>
-        <w:t>Presenterat projektplan</w:t>
-      </w:r>
-    </w:p>
-    <w:p>
-      <w:pPr>
-        <w:pStyle w:val="ListParagraph"/>
-        <w:numPr>
-          <w:ilvl w:val="0"/>
-          <w:numId w:val="2"/>
-        </w:numPr>
-        <w:spacing w:line="256" w:lineRule="auto"/>
-      </w:pPr>
-      <w:r>
-        <w:t>Diskuterat feedback från andra i klassen</w:t>
-      </w:r>
-    </w:p>
-    <w:p>
-      <w:r>
-        <w:t xml:space="preserve">(Design = SQL uttryck jag gjort eftersom de ännu inte blivit implementerade) </w:t>
-      </w:r>
-    </w:p>
-    <w:p>
-      <w:r>
-        <w:t>2016-09-01</w:t>
-      </w:r>
-    </w:p>
-    <w:p>
-      <w:r>
-        <w:t xml:space="preserve">Idag har vi gjort stora ändringar till projektplanen samt utökat den baserat på den feedback vi fick efter presentation från både lärare och klasskompisar. Vi har ändrat lite i våra mål så att vi har fler funktioner som är det minimala vi vill ha gjort med sidan. Jag tycker projektplanen blev helt okej fast jag skulle vilja haft lite mer detaljerat och planerat ”design” av sidan och funktioner som ska finnas mer </w:t>
-      </w:r>
-      <w:r>
-        <w:t>än vad vi gjorde.</w:t>
-      </w:r>
-    </w:p>
-    <w:p>
-      <w:r>
-        <w:t>Vi hade även ett morgonmöte då vi diskuterade det vi gjorde under gårdagen samt hur långt vi kommit och om vi följer tidsplanen. Vi är för tillfället före tidsplanen för mesta del men jag känner att det beror på att vi rusat in i ”</w:t>
-      </w:r>
-      <w:proofErr w:type="spellStart"/>
-      <w:r>
-        <w:t>implement</w:t>
-      </w:r>
-      <w:proofErr w:type="spellEnd"/>
-      <w:r>
-        <w:t xml:space="preserve">” mer än vad vi borde. </w:t>
-      </w:r>
-    </w:p>
-    <w:p>
-      <w:r>
-        <w:t>(</w:t>
-      </w:r>
-      <w:proofErr w:type="spellStart"/>
-      <w:r>
-        <w:t>C</w:t>
-      </w:r>
-      <w:r>
-        <w:t>onceive</w:t>
-      </w:r>
-      <w:proofErr w:type="spellEnd"/>
-      <w:r>
-        <w:t>)</w:t>
-      </w:r>
-    </w:p>
-    <w:p/>
-    <w:p>
-      <w:r>
-        <w:t>Jag har gjort:</w:t>
-      </w:r>
-    </w:p>
-    <w:p>
-      <w:pPr>
-        <w:pStyle w:val="ListParagraph"/>
-        <w:numPr>
-          <w:ilvl w:val="0"/>
-          <w:numId w:val="2"/>
-        </w:numPr>
-      </w:pPr>
-      <w:r>
-        <w:t>Morgon möte med gruppen</w:t>
-      </w:r>
-    </w:p>
-    <w:p>
-      <w:pPr>
-        <w:pStyle w:val="ListParagraph"/>
-        <w:numPr>
-          <w:ilvl w:val="0"/>
-          <w:numId w:val="2"/>
-        </w:numPr>
-      </w:pPr>
-      <w:r>
-        <w:t xml:space="preserve">Gjorde även en simplare version av samma SQL uttryck fast då man bara får status utan att den tar ut namn, efternamn och email för personerna. Alltså ett snabbt SQL uttryck för en tabell. </w:t>
-      </w:r>
-      <w:r>
-        <w:t xml:space="preserve">(med Hannes) </w:t>
-      </w:r>
-    </w:p>
-    <w:p>
-      <w:pPr>
-        <w:pStyle w:val="ListParagraph"/>
-        <w:numPr>
-          <w:ilvl w:val="0"/>
-          <w:numId w:val="2"/>
-        </w:numPr>
-      </w:pPr>
-      <w:r>
-        <w:t xml:space="preserve">Gjort färdigt ett till SQL uttryck som vi tänker använda för att visa information för chefen på sidan i form av en tabell. Den innehåller id, förnamn, efternamn, email, status(om personen checkat in/ut), check id och tiden då personen checkade in/ut. </w:t>
-      </w:r>
-    </w:p>
-    <w:p>
-      <w:pPr>
-        <w:ind w:left="360"/>
-      </w:pPr>
-      <w:r>
-        <w:t>(Design)</w:t>
-      </w:r>
-    </w:p>
-    <w:p>
-      <w:r>
-        <w:t xml:space="preserve">Mitt mål för morgondagen är att börja kolla på hur matematik i SQL fungerar för att vi ska kunna räkna ut hur länge en viss person arbetat och så att vi sedan kan göra en vy på alla anställdas arbetes timmar. </w:t>
-      </w:r>
-    </w:p>
-    <w:p>
-      <w:r>
-        <w:t>2016-09-02</w:t>
-      </w:r>
-    </w:p>
-    <w:p>
-      <w:r>
-        <w:t xml:space="preserve">Idag började vi med ett morgon möte och kom fram till att alla håller sig inom tidsplanen och ligger inte efter. </w:t>
-      </w:r>
-      <w:r>
-        <w:t xml:space="preserve">Jag och Pontus gjorde små ändringar till projekt planen. </w:t>
-      </w:r>
-      <w:proofErr w:type="spellStart"/>
-      <w:r>
-        <w:t>CombiTech</w:t>
-      </w:r>
-      <w:proofErr w:type="spellEnd"/>
-      <w:r>
-        <w:t xml:space="preserve"> var även här och föreläste om att skriva CV, och vad som är bra att tänka på. </w:t>
-      </w:r>
-    </w:p>
-    <w:p>
-      <w:r>
-        <w:t xml:space="preserve">Jag har gjort: </w:t>
-      </w:r>
-    </w:p>
-    <w:p>
-      <w:pPr>
-        <w:pStyle w:val="ListParagraph"/>
-        <w:numPr>
-          <w:ilvl w:val="0"/>
-          <w:numId w:val="2"/>
-        </w:numPr>
-      </w:pPr>
-      <w:r>
-        <w:t>Morgon möte med gruppen</w:t>
-      </w:r>
-    </w:p>
-    <w:p>
-      <w:pPr>
-        <w:pStyle w:val="ListParagraph"/>
-        <w:numPr>
-          <w:ilvl w:val="0"/>
-          <w:numId w:val="2"/>
-        </w:numPr>
-      </w:pPr>
-      <w:r>
-        <w:t xml:space="preserve">Läst på lite om SQL(matematik mellan flera SQL </w:t>
-      </w:r>
-      <w:proofErr w:type="spellStart"/>
-      <w:r>
-        <w:t>queries</w:t>
-      </w:r>
-      <w:proofErr w:type="spellEnd"/>
-      <w:r>
-        <w:t>)</w:t>
+      </w:pPr>
+      <w:r>
+        <w:t>Läst på lite om SQL(matematik mellan flera SQL queries)</w:t>
       </w:r>
     </w:p>
     <w:p>
@@ -465,15 +394,7 @@
     </w:p>
     <w:p>
       <w:r>
-        <w:t xml:space="preserve">Under första veckan har jag jobbat mycket med fokus mot databasen, men jag har även varit med och bestämt hur sidan ska se ut. Efter planeringen till arbetet så började jag och Hannes med att ska en ER modell för databasen, då vi funderade på vilka attribut och tabeller vi skulle ha, samt hur de hänger ihop. Efter vi var nöjda med ER modellen så gick vi vidare till att arbeta med DB modellen då vi ritade ut den i databas format. Efter det så skapade jag databasen i </w:t>
-      </w:r>
-      <w:proofErr w:type="spellStart"/>
-      <w:r>
-        <w:t>phpMyAdmin</w:t>
-      </w:r>
-      <w:proofErr w:type="spellEnd"/>
-      <w:r>
-        <w:t xml:space="preserve">, efter modellerna vi skapat. Sedan skapade jag ett antal in- och utcheckningar i databasen som sedan skulle användas då jag gjorde SQL uttryck och vid testning av databasen så att det fungerade som den skulle. Jag började med SQL sedan, i SQL skulle jag göra ett antal olika uttryck som kunde ge oss den specifika informationen vi ville ha från databasen. Eftersom jag inte hade så jättestor koll på hur SQL uttryck fungerade så var jag tvungen att läsa på lite via </w:t>
+        <w:t xml:space="preserve">Under första veckan har jag jobbat mycket med fokus mot databasen, men jag har även varit med och bestämt hur sidan ska se ut. Efter planeringen till arbetet så började jag och Hannes med att ska en ER modell för databasen, då vi funderade på vilka attribut och tabeller vi skulle ha, samt hur de hänger ihop. Efter vi var nöjda med ER modellen så gick vi vidare till att arbeta med DB modellen då vi ritade ut den i databas format. Efter det så skapade jag databasen i phpMyAdmin, efter modellerna vi skapat. Sedan skapade jag ett antal in- och utcheckningar i databasen som sedan skulle användas då jag gjorde SQL uttryck och vid testning av databasen så att det fungerade som den skulle. Jag började med SQL sedan, i SQL skulle jag göra ett antal olika uttryck som kunde ge oss den specifika informationen vi ville ha från databasen. Eftersom jag inte hade så jättestor koll på hur SQL uttryck fungerade så var jag tvungen att läsa på lite via </w:t>
       </w:r>
       <w:hyperlink r:id="rId5" w:history="1">
         <w:r>
@@ -524,31 +445,13 @@
           <w:szCs w:val="28"/>
         </w:rPr>
       </w:pPr>
-      <w:proofErr w:type="spellStart"/>
       <w:r>
         <w:rPr>
           <w:sz w:val="28"/>
           <w:szCs w:val="28"/>
         </w:rPr>
-        <w:t>Two</w:t>
-      </w:r>
-      <w:proofErr w:type="spellEnd"/>
-      <w:r>
-        <w:rPr>
-          <w:sz w:val="28"/>
-          <w:szCs w:val="28"/>
-        </w:rPr>
-        <w:t xml:space="preserve"> stars and a </w:t>
-      </w:r>
-      <w:proofErr w:type="spellStart"/>
-      <w:r>
-        <w:rPr>
-          <w:sz w:val="28"/>
-          <w:szCs w:val="28"/>
-        </w:rPr>
-        <w:t>wish</w:t>
-      </w:r>
-      <w:proofErr w:type="spellEnd"/>
+        <w:t>Two stars and a wish</w:t>
+      </w:r>
     </w:p>
     <w:p/>
     <w:p>
@@ -597,31 +500,7 @@
         <w:t>idag</w:t>
       </w:r>
       <w:r>
-        <w:t xml:space="preserve">, enligt min planering men det var redan avklarat. Därför gjorde jag en </w:t>
-      </w:r>
-      <w:proofErr w:type="spellStart"/>
-      <w:r>
-        <w:t>Admin</w:t>
-      </w:r>
-      <w:proofErr w:type="spellEnd"/>
-      <w:r>
-        <w:t xml:space="preserve"> klass i PHP där jag läste in </w:t>
-      </w:r>
-      <w:proofErr w:type="spellStart"/>
-      <w:r>
-        <w:t>datan</w:t>
-      </w:r>
-      <w:proofErr w:type="spellEnd"/>
-      <w:r>
-        <w:t xml:space="preserve"> från ett SQL uttryck jag gjort och sedan ”</w:t>
-      </w:r>
-      <w:proofErr w:type="spellStart"/>
-      <w:r>
-        <w:t>loopade</w:t>
-      </w:r>
-      <w:proofErr w:type="spellEnd"/>
-      <w:r>
-        <w:t>” igenom det och skickade vidare det s</w:t>
+        <w:t>, enligt min planering men det var redan avklarat. Därför gjorde jag en Admin klass i PHP där jag läste in datan från ett SQL uttryck jag gjort och sedan ”loopade” igenom det och skickade vidare det s</w:t>
       </w:r>
       <w:r>
         <w:t>å att Hannes kunde använda det.</w:t>
@@ -635,15 +514,7 @@
         <w:t>ontus hade blivit klara med vår</w:t>
       </w:r>
       <w:r>
-        <w:t xml:space="preserve">t arbete och var därför lite arbetslösa för tillfället, Hannes föreslog att vi testade att göra lite </w:t>
-      </w:r>
-      <w:proofErr w:type="spellStart"/>
-      <w:r>
-        <w:t>Twig</w:t>
-      </w:r>
-      <w:proofErr w:type="spellEnd"/>
-      <w:r>
-        <w:t xml:space="preserve">, men det blev inte av. </w:t>
+        <w:t xml:space="preserve">t arbete och var därför lite arbetslösa för tillfället, Hannes föreslog att vi testade att göra lite Twig, men det blev inte av. </w:t>
       </w:r>
       <w:r>
         <w:t>Vi bestämde oss för att inte ge oss in på det då vi aldrig använt det förut och kände att vi skulle kunna repetera våra PHP kunskaper lite istället, Stefan ansåg oc</w:t>
@@ -655,15 +526,7 @@
         <w:t xml:space="preserve"> Vi reflekterade runt dessa saker och gjorde sedan en ”ny” tidsplan då vi ändrade allt till det vi gjort än så länge och sedan hur vi tänker fortsätta tills slutet av nästa vecka.</w:t>
       </w:r>
       <w:r>
-        <w:t xml:space="preserve"> (</w:t>
-      </w:r>
-      <w:proofErr w:type="spellStart"/>
-      <w:r>
-        <w:t>Conceive</w:t>
-      </w:r>
-      <w:proofErr w:type="spellEnd"/>
-      <w:r>
-        <w:t>)</w:t>
+        <w:t xml:space="preserve"> (Conceive)</w:t>
       </w:r>
       <w:r>
         <w:t xml:space="preserve"> På så vis kan vi lättare se vad det är vi gjort fel och planerat fel. Vad vi trodde skulle ta län</w:t>
@@ -681,26 +544,10 @@
     <w:p>
       <w:r>
         <w:lastRenderedPageBreak/>
-        <w:t>Jag var iväg en stund mellan 13:00 och 14:00, men när jag kom tillbaka uppdaterade jag databasen, specifikt användare då jag gav dem ett till attribut som var ”</w:t>
-      </w:r>
-      <w:proofErr w:type="spellStart"/>
-      <w:r>
-        <w:t>admin</w:t>
-      </w:r>
-      <w:proofErr w:type="spellEnd"/>
-      <w:r>
-        <w:t>” alltså rättigheten att gå in på den del</w:t>
-      </w:r>
-      <w:r>
-        <w:t xml:space="preserve">en av sidan om </w:t>
-      </w:r>
-      <w:proofErr w:type="spellStart"/>
-      <w:r>
-        <w:t>admin</w:t>
-      </w:r>
-      <w:proofErr w:type="spellEnd"/>
-      <w:r>
-        <w:t xml:space="preserve"> status </w:t>
+        <w:t>Jag var iväg en stund mellan 13:00 och 14:00, men när jag kom tillbaka uppdaterade jag databasen, specifikt användare då jag gav dem ett till attribut som var ”admin” alltså rättigheten att gå in på den del</w:t>
+      </w:r>
+      <w:r>
+        <w:t xml:space="preserve">en av sidan om admin status </w:t>
       </w:r>
       <w:r>
         <w:t>har tilldelats</w:t>
@@ -746,13 +593,8 @@
         <w:t xml:space="preserve">eringen. </w:t>
       </w:r>
       <w:r>
-        <w:t xml:space="preserve">Därför reflekterade jag och Pontus dagen innan och planerat lite på nytt. Hannes var delaktig till viss del </w:t>
-      </w:r>
-      <w:proofErr w:type="gramStart"/>
-      <w:r>
-        <w:t>medans</w:t>
-      </w:r>
-      <w:proofErr w:type="gramEnd"/>
+        <w:t>Därför reflekterade jag och Pontus dagen innan och planerat lite på nytt. Hannes var delaktig till viss del medans</w:t>
+      </w:r>
       <w:r>
         <w:t xml:space="preserve"> han jobbade klart med sin del. Efter den ny</w:t>
       </w:r>
@@ -801,6 +643,41 @@
     <w:p>
       <w:r>
         <w:t xml:space="preserve">Efter lunch har vi klurat på lite problem med ett par knappar på text, en simpel &lt;a&gt;&lt;/a&gt; tag som inte fungerade som vi ville. </w:t>
+      </w:r>
+      <w:r>
+        <w:t>Vi diskuterade problemet lite men sedan fortsatte jag med lite PHP repetition och Hannes med att binda databasen, Pontus löste sedan problemet då det var inom hans arbetsområde.</w:t>
+      </w:r>
+    </w:p>
+    <w:p>
+      <w:r>
+        <w:t xml:space="preserve">Vi hade en </w:t>
+      </w:r>
+      <w:r>
+        <w:t xml:space="preserve">liten avbrytning av rektorn och någon från någonstans som prata lite om APL. </w:t>
+      </w:r>
+    </w:p>
+    <w:p>
+      <w:r>
+        <w:t>Vi diskuterade att lägga till något mer grafiskt på sidan efteråt då vi funderade på en tabell som kan visa</w:t>
+      </w:r>
+      <w:r>
+        <w:t xml:space="preserve"> lite statistik för att göra saker m</w:t>
+      </w:r>
+      <w:r>
+        <w:t>er tydligt samt användarvänligt</w:t>
+      </w:r>
+      <w:r>
+        <w:t>.</w:t>
+      </w:r>
+    </w:p>
+    <w:p>
+      <w:r>
+        <w:t xml:space="preserve">Eftersom vi diskuterade detta så behöver vi ett till SQL uttryck, så det tänker jag börja jobba med idag och sedan fortsätta med under morgondagen. </w:t>
+      </w:r>
+    </w:p>
+    <w:p>
+      <w:r>
+        <w:t>Påbörjat SQL uttryck.</w:t>
       </w:r>
       <w:bookmarkStart w:id="0" w:name="_GoBack"/>
       <w:bookmarkEnd w:id="0"/>

</xml_diff>

<commit_message>
Uppdatering av SQL uttrycks kommentarer och loggbok
</commit_message>
<xml_diff>
--- a/documentation/Logbook/Emils loggbok.docx
+++ b/documentation/Logbook/Emils loggbok.docx
@@ -1,6 +1,6 @@
 
 <file path=word/document.xml><?xml version="1.0" encoding="utf-8"?>
-<w:document xmlns:wpc="http://schemas.microsoft.com/office/word/2010/wordprocessingCanvas" xmlns:cx="http://schemas.microsoft.com/office/drawing/2014/chartex" xmlns:cx1="http://schemas.microsoft.com/office/drawing/2015/9/8/chartex" xmlns:cx2="http://schemas.microsoft.com/office/drawing/2015/10/21/chartex" xmlns:mc="http://schemas.openxmlformats.org/markup-compatibility/2006" xmlns:o="urn:schemas-microsoft-com:office:office" xmlns:r="http://schemas.openxmlformats.org/officeDocument/2006/relationships" xmlns:m="http://schemas.openxmlformats.org/officeDocument/2006/math" xmlns:v="urn:schemas-microsoft-com:vml" xmlns:wp14="http://schemas.microsoft.com/office/word/2010/wordprocessingDrawing" xmlns:wp="http://schemas.openxmlformats.org/drawingml/2006/wordprocessingDrawing" xmlns:w10="urn:schemas-microsoft-com:office:word" xmlns:w="http://schemas.openxmlformats.org/wordprocessingml/2006/main" xmlns:w14="http://schemas.microsoft.com/office/word/2010/wordml" xmlns:w15="http://schemas.microsoft.com/office/word/2012/wordml" xmlns:w16se="http://schemas.microsoft.com/office/word/2015/wordml/symex" xmlns:wpg="http://schemas.microsoft.com/office/word/2010/wordprocessingGroup" xmlns:wpi="http://schemas.microsoft.com/office/word/2010/wordprocessingInk" xmlns:wne="http://schemas.microsoft.com/office/word/2006/wordml" xmlns:wps="http://schemas.microsoft.com/office/word/2010/wordprocessingShape" mc:Ignorable="w14 w15 w16se wp14">
+<w:document xmlns:wpc="http://schemas.microsoft.com/office/word/2010/wordprocessingCanvas" xmlns:cx="http://schemas.microsoft.com/office/drawing/2014/chartex" xmlns:cx1="http://schemas.microsoft.com/office/drawing/2015/9/8/chartex" xmlns:mc="http://schemas.openxmlformats.org/markup-compatibility/2006" xmlns:o="urn:schemas-microsoft-com:office:office" xmlns:r="http://schemas.openxmlformats.org/officeDocument/2006/relationships" xmlns:m="http://schemas.openxmlformats.org/officeDocument/2006/math" xmlns:v="urn:schemas-microsoft-com:vml" xmlns:wp14="http://schemas.microsoft.com/office/word/2010/wordprocessingDrawing" xmlns:wp="http://schemas.openxmlformats.org/drawingml/2006/wordprocessingDrawing" xmlns:w10="urn:schemas-microsoft-com:office:word" xmlns:w="http://schemas.openxmlformats.org/wordprocessingml/2006/main" xmlns:w14="http://schemas.microsoft.com/office/word/2010/wordml" xmlns:w15="http://schemas.microsoft.com/office/word/2012/wordml" xmlns:w16se="http://schemas.microsoft.com/office/word/2015/wordml/symex" xmlns:wpg="http://schemas.microsoft.com/office/word/2010/wordprocessingGroup" xmlns:wpi="http://schemas.microsoft.com/office/word/2010/wordprocessingInk" xmlns:wne="http://schemas.microsoft.com/office/word/2006/wordml" xmlns:wps="http://schemas.microsoft.com/office/word/2010/wordprocessingShape" mc:Ignorable="w14 w15 w16se wp14">
   <w:body>
     <w:p>
       <w:r>
@@ -18,15 +18,7 @@
         <w:t xml:space="preserve"> </w:t>
       </w:r>
       <w:r>
-        <w:t>(</w:t>
-      </w:r>
-      <w:proofErr w:type="spellStart"/>
-      <w:r>
-        <w:t>Conceive</w:t>
-      </w:r>
-      <w:proofErr w:type="spellEnd"/>
-      <w:r>
-        <w:t>)</w:t>
+        <w:t>(Conceive)</w:t>
       </w:r>
     </w:p>
     <w:p>
@@ -91,15 +83,7 @@
         </w:numPr>
       </w:pPr>
       <w:r>
-        <w:t>”</w:t>
-      </w:r>
-      <w:proofErr w:type="spellStart"/>
-      <w:r>
-        <w:t>insertat</w:t>
-      </w:r>
-      <w:proofErr w:type="spellEnd"/>
-      <w:r>
-        <w:t>” in och ut checks i databasen för att kunna använda till testning</w:t>
+        <w:t>”insertat” in och ut checks i databasen för att kunna använda till testning</w:t>
       </w:r>
     </w:p>
     <w:p>
@@ -113,11 +97,9 @@
       <w:r>
         <w:t>”</w:t>
       </w:r>
-      <w:proofErr w:type="spellStart"/>
       <w:r>
         <w:t>insertat</w:t>
       </w:r>
-      <w:proofErr w:type="spellEnd"/>
       <w:r>
         <w:t>” in personers konton i databasen för att kunna använda till testning</w:t>
       </w:r>
@@ -146,31 +128,7 @@
     </w:p>
     <w:p>
       <w:r>
-        <w:t xml:space="preserve">Idag har vi fortsatt </w:t>
-      </w:r>
-      <w:proofErr w:type="gramStart"/>
-      <w:r>
-        <w:t>vårat</w:t>
-      </w:r>
-      <w:proofErr w:type="gramEnd"/>
-      <w:r>
-        <w:t xml:space="preserve"> arbete med hemsidan, för mesta del </w:t>
-      </w:r>
-      <w:proofErr w:type="spellStart"/>
-      <w:r>
-        <w:t>backend</w:t>
-      </w:r>
-      <w:proofErr w:type="spellEnd"/>
-      <w:r>
-        <w:t xml:space="preserve"> som Hannes håller på med och börjat designa lite av </w:t>
-      </w:r>
-      <w:proofErr w:type="spellStart"/>
-      <w:r>
-        <w:t>frontend</w:t>
-      </w:r>
-      <w:proofErr w:type="spellEnd"/>
-      <w:r>
-        <w:t xml:space="preserve"> det som Pontus håller på med. Vi har haft möte då vi diskuterade olika gårdagen, vi diskuterade lite snabbt vår uppdelning och de olika rollerna vi har, om vi håller oss inom tidsschema och om vi har klart för oss vad som ska göras under dagen. </w:t>
+        <w:t xml:space="preserve">Idag har vi fortsatt vårat arbete med hemsidan, för mesta del backend som Hannes håller på med och börjat designa lite av frontend det som Pontus håller på med. Vi har haft möte då vi diskuterade olika gårdagen, vi diskuterade lite snabbt vår uppdelning och de olika rollerna vi har, om vi håller oss inom tidsschema och om vi har klart för oss vad som ska göras under dagen. </w:t>
       </w:r>
     </w:p>
     <w:p>
@@ -263,29 +221,16 @@
     </w:p>
     <w:p>
       <w:r>
-        <w:t>Vi hade även ett morgonmöte då vi diskuterade det vi gjorde under gårdagen samt hur långt vi kommit och om vi följer tidsplanen. Vi är för tillfället före tidsplanen för mesta del men jag känner att det beror på att vi rusat in i ”</w:t>
-      </w:r>
-      <w:proofErr w:type="spellStart"/>
-      <w:r>
-        <w:t>implement</w:t>
-      </w:r>
-      <w:proofErr w:type="spellEnd"/>
-      <w:r>
-        <w:t xml:space="preserve">” mer än vad vi borde. </w:t>
-      </w:r>
-    </w:p>
-    <w:p>
-      <w:r>
-        <w:t>(</w:t>
-      </w:r>
-      <w:proofErr w:type="spellStart"/>
-      <w:r>
-        <w:t>C</w:t>
+        <w:t xml:space="preserve">Vi hade även ett morgonmöte då vi diskuterade det vi gjorde under gårdagen samt hur långt vi kommit och om vi följer tidsplanen. Vi är för tillfället före tidsplanen för mesta del men jag känner att det beror på att vi rusat in i ”implement” mer än vad vi borde. </w:t>
+      </w:r>
+    </w:p>
+    <w:p>
+      <w:r>
+        <w:t>(C</w:t>
       </w:r>
       <w:r>
         <w:t>onceive</w:t>
       </w:r>
-      <w:proofErr w:type="spellEnd"/>
       <w:r>
         <w:t>)</w:t>
       </w:r>
@@ -358,15 +303,7 @@
         <w:t xml:space="preserve">Idag började vi med ett morgon möte och kom fram till att alla håller sig inom tidsplanen och ligger inte efter. </w:t>
       </w:r>
       <w:r>
-        <w:t xml:space="preserve">Jag och Pontus gjorde små ändringar till projekt planen. </w:t>
-      </w:r>
-      <w:proofErr w:type="spellStart"/>
-      <w:r>
-        <w:t>CombiTech</w:t>
-      </w:r>
-      <w:proofErr w:type="spellEnd"/>
-      <w:r>
-        <w:t xml:space="preserve"> var även här och föreläste om att skriva CV, och vad som är bra att tänka på. </w:t>
+        <w:t xml:space="preserve">Jag och Pontus gjorde små ändringar till projekt planen. CombiTech var även här och föreläste om att skriva CV, och vad som är bra att tänka på. </w:t>
       </w:r>
     </w:p>
     <w:p>
@@ -395,15 +332,7 @@
         </w:numPr>
       </w:pPr>
       <w:r>
-        <w:t xml:space="preserve">Läst på lite om SQL(matematik mellan flera SQL </w:t>
-      </w:r>
-      <w:proofErr w:type="spellStart"/>
-      <w:r>
-        <w:t>queries</w:t>
-      </w:r>
-      <w:proofErr w:type="spellEnd"/>
-      <w:r>
-        <w:t>)</w:t>
+        <w:t>Läst på lite om SQL(matematik mellan flera SQL queries)</w:t>
       </w:r>
     </w:p>
     <w:p>
@@ -465,15 +394,7 @@
     </w:p>
     <w:p>
       <w:r>
-        <w:t xml:space="preserve">Under första veckan har jag jobbat mycket med fokus mot databasen, men jag har även varit med och bestämt hur sidan ska se ut. Efter planeringen till arbetet så började jag och Hannes med att ska en ER modell för databasen, då vi funderade på vilka attribut och tabeller vi skulle ha, samt hur de hänger ihop. Efter vi var nöjda med ER modellen så gick vi vidare till att arbeta med DB modellen då vi ritade ut den i databas format. Efter det så skapade jag databasen i </w:t>
-      </w:r>
-      <w:proofErr w:type="spellStart"/>
-      <w:r>
-        <w:t>phpMyAdmin</w:t>
-      </w:r>
-      <w:proofErr w:type="spellEnd"/>
-      <w:r>
-        <w:t xml:space="preserve">, efter modellerna vi skapat. Sedan skapade jag ett antal in- och utcheckningar i databasen som sedan skulle användas då jag gjorde SQL uttryck och vid testning av databasen så att det fungerade som den skulle. Jag började med SQL sedan, i SQL skulle jag göra ett antal olika uttryck som kunde ge oss den specifika informationen vi ville ha från databasen. Eftersom jag inte hade så jättestor koll på hur SQL uttryck fungerade så var jag tvungen att läsa på lite via </w:t>
+        <w:t xml:space="preserve">Under första veckan har jag jobbat mycket med fokus mot databasen, men jag har även varit med och bestämt hur sidan ska se ut. Efter planeringen till arbetet så började jag och Hannes med att ska en ER modell för databasen, då vi funderade på vilka attribut och tabeller vi skulle ha, samt hur de hänger ihop. Efter vi var nöjda med ER modellen så gick vi vidare till att arbeta med DB modellen då vi ritade ut den i databas format. Efter det så skapade jag databasen i phpMyAdmin, efter modellerna vi skapat. Sedan skapade jag ett antal in- och utcheckningar i databasen som sedan skulle användas då jag gjorde SQL uttryck och vid testning av databasen så att det fungerade som den skulle. Jag började med SQL sedan, i SQL skulle jag göra ett antal olika uttryck som kunde ge oss den specifika informationen vi ville ha från databasen. Eftersom jag inte hade så jättestor koll på hur SQL uttryck fungerade så var jag tvungen att läsa på lite via </w:t>
       </w:r>
       <w:hyperlink r:id="rId5" w:history="1">
         <w:r>
@@ -524,31 +445,13 @@
           <w:szCs w:val="28"/>
         </w:rPr>
       </w:pPr>
-      <w:proofErr w:type="spellStart"/>
       <w:r>
         <w:rPr>
           <w:sz w:val="28"/>
           <w:szCs w:val="28"/>
         </w:rPr>
-        <w:t>Two</w:t>
-      </w:r>
-      <w:proofErr w:type="spellEnd"/>
-      <w:r>
-        <w:rPr>
-          <w:sz w:val="28"/>
-          <w:szCs w:val="28"/>
-        </w:rPr>
-        <w:t xml:space="preserve"> stars and a </w:t>
-      </w:r>
-      <w:proofErr w:type="spellStart"/>
-      <w:r>
-        <w:rPr>
-          <w:sz w:val="28"/>
-          <w:szCs w:val="28"/>
-        </w:rPr>
-        <w:t>wish</w:t>
-      </w:r>
-      <w:proofErr w:type="spellEnd"/>
+        <w:t>Two stars and a wish</w:t>
+      </w:r>
     </w:p>
     <w:p/>
     <w:p>
@@ -632,15 +535,7 @@
         <w:t>Idag har jag och Hannes fortsatt jobba med PHP fram tills lunchen. Vi har löst små problem för hur vi ska hantera data. Efter lunch fortsatte jag och Hannes med PHP då vi tog tag i ett litet problem med att räkna med datum, vi löste det hyffsat fort dock då vi såg att vi hade en kopia av en variabel som krånglade till det.</w:t>
       </w:r>
       <w:r>
-        <w:t xml:space="preserve"> (</w:t>
-      </w:r>
-      <w:proofErr w:type="spellStart"/>
-      <w:r>
-        <w:t>implement</w:t>
-      </w:r>
-      <w:proofErr w:type="spellEnd"/>
-      <w:r>
-        <w:t>)</w:t>
+        <w:t xml:space="preserve"> (implement)</w:t>
       </w:r>
     </w:p>
     <w:p/>
@@ -660,35 +555,11 @@
         <w:t>idag</w:t>
       </w:r>
       <w:r>
-        <w:t xml:space="preserve">, enligt min planering men det var redan avklarat. Därför gjorde jag en </w:t>
-      </w:r>
-      <w:proofErr w:type="spellStart"/>
-      <w:r>
-        <w:t>Admin</w:t>
-      </w:r>
-      <w:proofErr w:type="spellEnd"/>
-      <w:r>
-        <w:t xml:space="preserve"> klass i PHP där jag läste in </w:t>
-      </w:r>
-      <w:proofErr w:type="spellStart"/>
-      <w:r>
-        <w:t>datan</w:t>
-      </w:r>
-      <w:proofErr w:type="spellEnd"/>
-      <w:r>
-        <w:t xml:space="preserve"> från ett SQL </w:t>
+        <w:t xml:space="preserve">, enligt min planering men det var redan avklarat. Därför gjorde jag en Admin klass i PHP där jag läste in datan från ett SQL </w:t>
       </w:r>
       <w:r>
         <w:lastRenderedPageBreak/>
-        <w:t>uttryck jag gjort och sedan ”</w:t>
-      </w:r>
-      <w:proofErr w:type="spellStart"/>
-      <w:r>
-        <w:t>loopade</w:t>
-      </w:r>
-      <w:proofErr w:type="spellEnd"/>
-      <w:r>
-        <w:t>” igenom det och skickade vidare det s</w:t>
+        <w:t>uttryck jag gjort och sedan ”loopade” igenom det och skickade vidare det s</w:t>
       </w:r>
       <w:r>
         <w:t>å att Hannes kunde använda det.</w:t>
@@ -702,15 +573,7 @@
         <w:t>ontus hade blivit klara med vår</w:t>
       </w:r>
       <w:r>
-        <w:t xml:space="preserve">t arbete och var därför lite arbetslösa för tillfället, Hannes föreslog att vi testade att göra lite </w:t>
-      </w:r>
-      <w:proofErr w:type="spellStart"/>
-      <w:r>
-        <w:t>Twig</w:t>
-      </w:r>
-      <w:proofErr w:type="spellEnd"/>
-      <w:r>
-        <w:t xml:space="preserve">, men det blev inte av. </w:t>
+        <w:t xml:space="preserve">t arbete och var därför lite arbetslösa för tillfället, Hannes föreslog att vi testade att göra lite Twig, men det blev inte av. </w:t>
       </w:r>
       <w:r>
         <w:t>Vi bestämde oss för att inte ge oss in på det då vi aldrig använt det förut och kände att vi skulle kunna repetera våra PHP kunskaper lite istället, Stefan ansåg oc</w:t>
@@ -722,15 +585,7 @@
         <w:t xml:space="preserve"> Vi reflekterade runt dessa saker och gjorde sedan en ”ny” tidsplan då vi ändrade allt till det vi gjort än så länge och sedan hur vi tänker fortsätta tills slutet av nästa vecka.</w:t>
       </w:r>
       <w:r>
-        <w:t xml:space="preserve"> (</w:t>
-      </w:r>
-      <w:proofErr w:type="spellStart"/>
-      <w:r>
-        <w:t>Conceive</w:t>
-      </w:r>
-      <w:proofErr w:type="spellEnd"/>
-      <w:r>
-        <w:t>)</w:t>
+        <w:t xml:space="preserve"> (Conceive)</w:t>
       </w:r>
       <w:r>
         <w:t xml:space="preserve"> På så vis kan vi lättare se vad det är vi gjort fel och planerat fel. Vad vi trodde skulle ta län</w:t>
@@ -747,26 +602,10 @@
     </w:p>
     <w:p>
       <w:r>
-        <w:t>Jag var iväg en stund mellan 13:00 och 14:00, men när jag kom tillbaka uppdaterade jag databasen, specifikt användare då jag gav dem ett till attribut som var ”</w:t>
-      </w:r>
-      <w:proofErr w:type="spellStart"/>
-      <w:r>
-        <w:t>admin</w:t>
-      </w:r>
-      <w:proofErr w:type="spellEnd"/>
-      <w:r>
-        <w:t>” alltså rättigheten att gå in på den del</w:t>
-      </w:r>
-      <w:r>
-        <w:t xml:space="preserve">en av sidan om </w:t>
-      </w:r>
-      <w:proofErr w:type="spellStart"/>
-      <w:r>
-        <w:t>admin</w:t>
-      </w:r>
-      <w:proofErr w:type="spellEnd"/>
-      <w:r>
-        <w:t xml:space="preserve"> status </w:t>
+        <w:t>Jag var iväg en stund mellan 13:00 och 14:00, men när jag kom tillbaka uppdaterade jag databasen, specifikt användare då jag gav dem ett till attribut som var ”admin” alltså rättigheten att gå in på den del</w:t>
+      </w:r>
+      <w:r>
+        <w:t xml:space="preserve">en av sidan om admin status </w:t>
       </w:r>
       <w:r>
         <w:t>har tilldelats</w:t>
@@ -812,13 +651,8 @@
         <w:t xml:space="preserve">eringen. </w:t>
       </w:r>
       <w:r>
-        <w:t xml:space="preserve">Därför reflekterade jag och Pontus dagen innan och planerat lite på nytt. Hannes var delaktig till viss del </w:t>
-      </w:r>
-      <w:proofErr w:type="gramStart"/>
-      <w:r>
-        <w:t>medans</w:t>
-      </w:r>
-      <w:proofErr w:type="gramEnd"/>
+        <w:t>Därför reflekterade jag och Pontus dagen innan och planerat lite på nytt. Hannes var delaktig till viss del medans</w:t>
+      </w:r>
       <w:r>
         <w:t xml:space="preserve"> han jobbade klart med sin del. Efter den ny</w:t>
       </w:r>
@@ -964,15 +798,7 @@
         <w:t>Vi planer</w:t>
       </w:r>
       <w:r>
-        <w:t xml:space="preserve">ade att börja fixa lite buggar och optimera </w:t>
-      </w:r>
-      <w:proofErr w:type="spellStart"/>
-      <w:r>
-        <w:t>urlvägarna</w:t>
-      </w:r>
-      <w:proofErr w:type="spellEnd"/>
-      <w:r>
-        <w:t xml:space="preserve">. </w:t>
+        <w:t xml:space="preserve">ade att börja fixa lite buggar och optimera urlvägarna. </w:t>
       </w:r>
       <w:r>
         <w:t xml:space="preserve">Innan vi avslutade morgonmötet så gick vi igenom betygskriterierna och konstaterade att vi missat några små detaljer på E nivå </w:t>
@@ -1002,21 +828,11 @@
       <w:r>
         <w:t>t</w:t>
       </w:r>
-      <w:bookmarkStart w:id="0" w:name="_GoBack"/>
-      <w:bookmarkEnd w:id="0"/>
       <w:r>
         <w:t xml:space="preserve"> temat man valt. </w:t>
       </w:r>
       <w:r>
-        <w:t xml:space="preserve">Efter vi pratat en stund och </w:t>
-      </w:r>
-      <w:proofErr w:type="spellStart"/>
-      <w:r>
-        <w:t>brainstormat</w:t>
-      </w:r>
-      <w:proofErr w:type="spellEnd"/>
-      <w:r>
-        <w:t xml:space="preserve"> kom vi fram till en lösning. </w:t>
+        <w:t xml:space="preserve">Efter vi pratat en stund och brainstormat kom vi fram till en lösning. </w:t>
       </w:r>
     </w:p>
     <w:p>
@@ -1056,11 +872,9 @@
       <w:r>
         <w:t>”</w:t>
       </w:r>
-      <w:proofErr w:type="spellStart"/>
       <w:r>
         <w:t>adminpanel</w:t>
       </w:r>
-      <w:proofErr w:type="spellEnd"/>
       <w:r>
         <w:t>”</w:t>
       </w:r>
@@ -1133,15 +947,7 @@
     </w:p>
     <w:p>
       <w:r>
-        <w:t xml:space="preserve">Vi bestämde oss även för att flytta tabellen under de grön/röd markerade till en ny sida eftersom om det skulle finnas fler användare så skulle den röd/gröna listan bli väldigt lång och sedan efter det skulle det komma en till lista med de senaste in och utstämplingarna som vi inte än bestämt hur många den ska visa är, vilket skulle resultera i en väldigt lång </w:t>
-      </w:r>
-      <w:proofErr w:type="spellStart"/>
-      <w:r>
-        <w:t>scroll</w:t>
-      </w:r>
-      <w:proofErr w:type="spellEnd"/>
-      <w:r>
-        <w:t xml:space="preserve"> som vi gärna vill undvika. </w:t>
+        <w:t xml:space="preserve">Vi bestämde oss även för att flytta tabellen under de grön/röd markerade till en ny sida eftersom om det skulle finnas fler användare så skulle den röd/gröna listan bli väldigt lång och sedan efter det skulle det komma en till lista med de senaste in och utstämplingarna som vi inte än bestämt hur många den ska visa är, vilket skulle resultera i en väldigt lång scroll som vi gärna vill undvika. </w:t>
       </w:r>
     </w:p>
     <w:p>
@@ -1221,6 +1027,39 @@
         <w:t xml:space="preserve">Innan vi avslutade dagen diskuterade vi design om hur ”progress baren” skulle se ut. </w:t>
       </w:r>
     </w:p>
+    <w:p/>
+    <w:p/>
+    <w:p/>
+    <w:p>
+      <w:r>
+        <w:lastRenderedPageBreak/>
+        <w:t>2016-09-13</w:t>
+      </w:r>
+    </w:p>
+    <w:p>
+      <w:r>
+        <w:t xml:space="preserve">Vi började dagen med att köra ett morgonmöte som vanligt, Pontus var tillbaka idag. </w:t>
+      </w:r>
+      <w:r>
+        <w:t xml:space="preserve">Vi fyllde in Pontus </w:t>
+      </w:r>
+      <w:r>
+        <w:t xml:space="preserve">om vad vi gjorde under gårdagen. Vi fyllde även in honom om det vi tänkte ändra på sidan som han </w:t>
+      </w:r>
+      <w:r>
+        <w:t xml:space="preserve">fick i uppgift under dagen. Vårt nya mål är att lägga till så man kan se alla dagar i en månad också, i detta har jag inte en super stor del eftersom SQL uttryck som behövs har jag redan skapa. Därför har jag matat in data i databasen som vi kan använda för bugtestning och för presentationen på måndag. </w:t>
+      </w:r>
+    </w:p>
+    <w:p>
+      <w:r>
+        <w:t>Däremot fyllde jag in Pontus på vad vi diskuterat igår mer exakt om hur vi t</w:t>
+      </w:r>
+      <w:r>
+        <w:t>änkte designa delarna av sidan.</w:t>
+      </w:r>
+      <w:bookmarkStart w:id="0" w:name="_GoBack"/>
+      <w:bookmarkEnd w:id="0"/>
+    </w:p>
     <w:sectPr>
       <w:pgSz w:w="11906" w:h="16838"/>
       <w:pgMar w:top="1417" w:right="1417" w:bottom="1417" w:left="1417" w:header="708" w:footer="708" w:gutter="0"/>
@@ -1232,7 +1071,7 @@
 </file>
 
 <file path=word/numbering.xml><?xml version="1.0" encoding="utf-8"?>
-<w:numbering xmlns:wpc="http://schemas.microsoft.com/office/word/2010/wordprocessingCanvas" xmlns:cx="http://schemas.microsoft.com/office/drawing/2014/chartex" xmlns:cx1="http://schemas.microsoft.com/office/drawing/2015/9/8/chartex" xmlns:cx2="http://schemas.microsoft.com/office/drawing/2015/10/21/chartex" xmlns:mc="http://schemas.openxmlformats.org/markup-compatibility/2006" xmlns:o="urn:schemas-microsoft-com:office:office" xmlns:r="http://schemas.openxmlformats.org/officeDocument/2006/relationships" xmlns:m="http://schemas.openxmlformats.org/officeDocument/2006/math" xmlns:v="urn:schemas-microsoft-com:vml" xmlns:wp14="http://schemas.microsoft.com/office/word/2010/wordprocessingDrawing" xmlns:wp="http://schemas.openxmlformats.org/drawingml/2006/wordprocessingDrawing" xmlns:w10="urn:schemas-microsoft-com:office:word" xmlns:w="http://schemas.openxmlformats.org/wordprocessingml/2006/main" xmlns:w14="http://schemas.microsoft.com/office/word/2010/wordml" xmlns:w15="http://schemas.microsoft.com/office/word/2012/wordml" xmlns:w16se="http://schemas.microsoft.com/office/word/2015/wordml/symex" xmlns:wpg="http://schemas.microsoft.com/office/word/2010/wordprocessingGroup" xmlns:wpi="http://schemas.microsoft.com/office/word/2010/wordprocessingInk" xmlns:wne="http://schemas.microsoft.com/office/word/2006/wordml" xmlns:wps="http://schemas.microsoft.com/office/word/2010/wordprocessingShape" mc:Ignorable="w14 w15 w16se wp14">
+<w:numbering xmlns:wpc="http://schemas.microsoft.com/office/word/2010/wordprocessingCanvas" xmlns:cx="http://schemas.microsoft.com/office/drawing/2014/chartex" xmlns:cx1="http://schemas.microsoft.com/office/drawing/2015/9/8/chartex" xmlns:mc="http://schemas.openxmlformats.org/markup-compatibility/2006" xmlns:o="urn:schemas-microsoft-com:office:office" xmlns:r="http://schemas.openxmlformats.org/officeDocument/2006/relationships" xmlns:m="http://schemas.openxmlformats.org/officeDocument/2006/math" xmlns:v="urn:schemas-microsoft-com:vml" xmlns:wp14="http://schemas.microsoft.com/office/word/2010/wordprocessingDrawing" xmlns:wp="http://schemas.openxmlformats.org/drawingml/2006/wordprocessingDrawing" xmlns:w10="urn:schemas-microsoft-com:office:word" xmlns:w="http://schemas.openxmlformats.org/wordprocessingml/2006/main" xmlns:w14="http://schemas.microsoft.com/office/word/2010/wordml" xmlns:w15="http://schemas.microsoft.com/office/word/2012/wordml" xmlns:w16se="http://schemas.microsoft.com/office/word/2015/wordml/symex" xmlns:wpg="http://schemas.microsoft.com/office/word/2010/wordprocessingGroup" xmlns:wpi="http://schemas.microsoft.com/office/word/2010/wordprocessingInk" xmlns:wne="http://schemas.microsoft.com/office/word/2006/wordml" xmlns:wps="http://schemas.microsoft.com/office/word/2010/wordprocessingShape" mc:Ignorable="w14 w15 w16se wp14">
   <w:abstractNum w:abstractNumId="0" w15:restartNumberingAfterBreak="0">
     <w:nsid w:val="74677557"/>
     <w:multiLevelType w:val="hybridMultilevel"/>
@@ -1372,7 +1211,7 @@
       </w:pPr>
     </w:pPrDefault>
   </w:docDefaults>
-  <w:latentStyles w:defLockedState="0" w:defUIPriority="99" w:defSemiHidden="0" w:defUnhideWhenUsed="0" w:defQFormat="0" w:count="372">
+  <w:latentStyles w:defLockedState="0" w:defUIPriority="99" w:defSemiHidden="0" w:defUnhideWhenUsed="0" w:defQFormat="0" w:count="371">
     <w:lsdException w:name="Normal" w:uiPriority="0" w:qFormat="1"/>
     <w:lsdException w:name="heading 1" w:uiPriority="9" w:qFormat="1"/>
     <w:lsdException w:name="heading 2" w:semiHidden="1" w:uiPriority="9" w:unhideWhenUsed="1" w:qFormat="1"/>
@@ -1744,7 +1583,6 @@
     <w:lsdException w:name="List Table 5 Dark Accent 6" w:uiPriority="50"/>
     <w:lsdException w:name="List Table 6 Colorful Accent 6" w:uiPriority="51"/>
     <w:lsdException w:name="List Table 7 Colorful Accent 6" w:uiPriority="52"/>
-    <w:lsdException w:name="xgraphic" w:semiHidden="1" w:unhideWhenUsed="1"/>
   </w:latentStyles>
   <w:style w:type="paragraph" w:default="1" w:styleId="Normal">
     <w:name w:val="Normal"/>

</xml_diff>

<commit_message>
Merge från remote master
</commit_message>
<xml_diff>
--- a/documentation/Logbook/Emils loggbok.docx
+++ b/documentation/Logbook/Emils loggbok.docx
@@ -1,6 +1,6 @@
 
 <file path=word/document.xml><?xml version="1.0" encoding="utf-8"?>
-<w:document xmlns:wpc="http://schemas.microsoft.com/office/word/2010/wordprocessingCanvas" xmlns:cx="http://schemas.microsoft.com/office/drawing/2014/chartex" xmlns:cx1="http://schemas.microsoft.com/office/drawing/2015/9/8/chartex" xmlns:cx2="http://schemas.microsoft.com/office/drawing/2015/10/21/chartex" xmlns:mc="http://schemas.openxmlformats.org/markup-compatibility/2006" xmlns:o="urn:schemas-microsoft-com:office:office" xmlns:r="http://schemas.openxmlformats.org/officeDocument/2006/relationships" xmlns:m="http://schemas.openxmlformats.org/officeDocument/2006/math" xmlns:v="urn:schemas-microsoft-com:vml" xmlns:wp14="http://schemas.microsoft.com/office/word/2010/wordprocessingDrawing" xmlns:wp="http://schemas.openxmlformats.org/drawingml/2006/wordprocessingDrawing" xmlns:w10="urn:schemas-microsoft-com:office:word" xmlns:w="http://schemas.openxmlformats.org/wordprocessingml/2006/main" xmlns:w14="http://schemas.microsoft.com/office/word/2010/wordml" xmlns:w15="http://schemas.microsoft.com/office/word/2012/wordml" xmlns:w16se="http://schemas.microsoft.com/office/word/2015/wordml/symex" xmlns:wpg="http://schemas.microsoft.com/office/word/2010/wordprocessingGroup" xmlns:wpi="http://schemas.microsoft.com/office/word/2010/wordprocessingInk" xmlns:wne="http://schemas.microsoft.com/office/word/2006/wordml" xmlns:wps="http://schemas.microsoft.com/office/word/2010/wordprocessingShape" mc:Ignorable="w14 w15 w16se wp14">
+<w:document xmlns:wpc="http://schemas.microsoft.com/office/word/2010/wordprocessingCanvas" xmlns:cx="http://schemas.microsoft.com/office/drawing/2014/chartex" xmlns:cx1="http://schemas.microsoft.com/office/drawing/2015/9/8/chartex" xmlns:mc="http://schemas.openxmlformats.org/markup-compatibility/2006" xmlns:o="urn:schemas-microsoft-com:office:office" xmlns:r="http://schemas.openxmlformats.org/officeDocument/2006/relationships" xmlns:m="http://schemas.openxmlformats.org/officeDocument/2006/math" xmlns:v="urn:schemas-microsoft-com:vml" xmlns:wp14="http://schemas.microsoft.com/office/word/2010/wordprocessingDrawing" xmlns:wp="http://schemas.openxmlformats.org/drawingml/2006/wordprocessingDrawing" xmlns:w10="urn:schemas-microsoft-com:office:word" xmlns:w="http://schemas.openxmlformats.org/wordprocessingml/2006/main" xmlns:w14="http://schemas.microsoft.com/office/word/2010/wordml" xmlns:w15="http://schemas.microsoft.com/office/word/2012/wordml" xmlns:w16se="http://schemas.microsoft.com/office/word/2015/wordml/symex" xmlns:wpg="http://schemas.microsoft.com/office/word/2010/wordprocessingGroup" xmlns:wpi="http://schemas.microsoft.com/office/word/2010/wordprocessingInk" xmlns:wne="http://schemas.microsoft.com/office/word/2006/wordml" xmlns:wps="http://schemas.microsoft.com/office/word/2010/wordprocessingShape" mc:Ignorable="w14 w15 w16se wp14">
   <w:body>
     <w:p>
       <w:r>
@@ -18,15 +18,7 @@
         <w:t xml:space="preserve"> </w:t>
       </w:r>
       <w:r>
-        <w:t>(</w:t>
-      </w:r>
-      <w:proofErr w:type="spellStart"/>
-      <w:r>
-        <w:t>Conceive</w:t>
-      </w:r>
-      <w:proofErr w:type="spellEnd"/>
-      <w:r>
-        <w:t>)</w:t>
+        <w:t>(Conceive)</w:t>
       </w:r>
     </w:p>
     <w:p>
@@ -91,15 +83,7 @@
         </w:numPr>
       </w:pPr>
       <w:r>
-        <w:t>”</w:t>
-      </w:r>
-      <w:proofErr w:type="spellStart"/>
-      <w:r>
-        <w:t>insertat</w:t>
-      </w:r>
-      <w:proofErr w:type="spellEnd"/>
-      <w:r>
-        <w:t>” in och ut checks i databasen för att kunna använda till testning</w:t>
+        <w:t>”insertat” in och ut checks i databasen för att kunna använda till testning</w:t>
       </w:r>
     </w:p>
     <w:p>
@@ -113,11 +97,9 @@
       <w:r>
         <w:t>”</w:t>
       </w:r>
-      <w:proofErr w:type="spellStart"/>
       <w:r>
         <w:t>insertat</w:t>
       </w:r>
-      <w:proofErr w:type="spellEnd"/>
       <w:r>
         <w:t>” in personers konton i databasen för att kunna använda till testning</w:t>
       </w:r>
@@ -146,31 +128,7 @@
     </w:p>
     <w:p>
       <w:r>
-        <w:t xml:space="preserve">Idag har vi fortsatt </w:t>
-      </w:r>
-      <w:proofErr w:type="gramStart"/>
-      <w:r>
-        <w:t>vårat</w:t>
-      </w:r>
-      <w:proofErr w:type="gramEnd"/>
-      <w:r>
-        <w:t xml:space="preserve"> arbete med hemsidan, för mesta del </w:t>
-      </w:r>
-      <w:proofErr w:type="spellStart"/>
-      <w:r>
-        <w:t>backend</w:t>
-      </w:r>
-      <w:proofErr w:type="spellEnd"/>
-      <w:r>
-        <w:t xml:space="preserve"> som Hannes håller på med och börjat designa lite av </w:t>
-      </w:r>
-      <w:proofErr w:type="spellStart"/>
-      <w:r>
-        <w:t>frontend</w:t>
-      </w:r>
-      <w:proofErr w:type="spellEnd"/>
-      <w:r>
-        <w:t xml:space="preserve"> det som Pontus håller på med. Vi har haft möte då vi diskuterade olika gårdagen, vi diskuterade lite snabbt vår uppdelning och de olika rollerna vi har, om vi håller oss inom tidsschema och om vi har klart för oss vad som ska göras under dagen. </w:t>
+        <w:t xml:space="preserve">Idag har vi fortsatt vårat arbete med hemsidan, för mesta del backend som Hannes håller på med och börjat designa lite av frontend det som Pontus håller på med. Vi har haft möte då vi diskuterade olika gårdagen, vi diskuterade lite snabbt vår uppdelning och de olika rollerna vi har, om vi håller oss inom tidsschema och om vi har klart för oss vad som ska göras under dagen. </w:t>
       </w:r>
     </w:p>
     <w:p>
@@ -263,29 +221,16 @@
     </w:p>
     <w:p>
       <w:r>
-        <w:t>Vi hade även ett morgonmöte då vi diskuterade det vi gjorde under gårdagen samt hur långt vi kommit och om vi följer tidsplanen. Vi är för tillfället före tidsplanen för mesta del men jag känner att det beror på att vi rusat in i ”</w:t>
-      </w:r>
-      <w:proofErr w:type="spellStart"/>
-      <w:r>
-        <w:t>implement</w:t>
-      </w:r>
-      <w:proofErr w:type="spellEnd"/>
-      <w:r>
-        <w:t xml:space="preserve">” mer än vad vi borde. </w:t>
-      </w:r>
-    </w:p>
-    <w:p>
-      <w:r>
-        <w:t>(</w:t>
-      </w:r>
-      <w:proofErr w:type="spellStart"/>
-      <w:r>
-        <w:t>C</w:t>
+        <w:t xml:space="preserve">Vi hade även ett morgonmöte då vi diskuterade det vi gjorde under gårdagen samt hur långt vi kommit och om vi följer tidsplanen. Vi är för tillfället före tidsplanen för mesta del men jag känner att det beror på att vi rusat in i ”implement” mer än vad vi borde. </w:t>
+      </w:r>
+    </w:p>
+    <w:p>
+      <w:r>
+        <w:t>(C</w:t>
       </w:r>
       <w:r>
         <w:t>onceive</w:t>
       </w:r>
-      <w:proofErr w:type="spellEnd"/>
       <w:r>
         <w:t>)</w:t>
       </w:r>
@@ -358,15 +303,7 @@
         <w:t xml:space="preserve">Idag började vi med ett morgon möte och kom fram till att alla håller sig inom tidsplanen och ligger inte efter. </w:t>
       </w:r>
       <w:r>
-        <w:t xml:space="preserve">Jag och Pontus gjorde små ändringar till projekt planen. </w:t>
-      </w:r>
-      <w:proofErr w:type="spellStart"/>
-      <w:r>
-        <w:t>CombiTech</w:t>
-      </w:r>
-      <w:proofErr w:type="spellEnd"/>
-      <w:r>
-        <w:t xml:space="preserve"> var även här och föreläste om att skriva CV, och vad som är bra att tänka på. </w:t>
+        <w:t xml:space="preserve">Jag och Pontus gjorde små ändringar till projekt planen. CombiTech var även här och föreläste om att skriva CV, och vad som är bra att tänka på. </w:t>
       </w:r>
     </w:p>
     <w:p>
@@ -395,15 +332,7 @@
         </w:numPr>
       </w:pPr>
       <w:r>
-        <w:t xml:space="preserve">Läst på lite om SQL(matematik mellan flera SQL </w:t>
-      </w:r>
-      <w:proofErr w:type="spellStart"/>
-      <w:r>
-        <w:t>queries</w:t>
-      </w:r>
-      <w:proofErr w:type="spellEnd"/>
-      <w:r>
-        <w:t>)</w:t>
+        <w:t>Läst på lite om SQL(matematik mellan flera SQL queries)</w:t>
       </w:r>
     </w:p>
     <w:p>
@@ -465,15 +394,7 @@
     </w:p>
     <w:p>
       <w:r>
-        <w:t xml:space="preserve">Under första veckan har jag jobbat mycket med fokus mot databasen, men jag har även varit med och bestämt hur sidan ska se ut. Efter planeringen till arbetet så började jag och Hannes med att ska en ER modell för databasen, då vi funderade på vilka attribut och tabeller vi skulle ha, samt hur de hänger ihop. Efter vi var nöjda med ER modellen så gick vi vidare till att arbeta med DB modellen då vi ritade ut den i databas format. Efter det så skapade jag databasen i </w:t>
-      </w:r>
-      <w:proofErr w:type="spellStart"/>
-      <w:r>
-        <w:t>phpMyAdmin</w:t>
-      </w:r>
-      <w:proofErr w:type="spellEnd"/>
-      <w:r>
-        <w:t xml:space="preserve">, efter modellerna vi skapat. Sedan skapade jag ett antal in- och utcheckningar i databasen som sedan skulle användas då jag gjorde SQL uttryck och vid testning av databasen så att det fungerade som den skulle. Jag började med SQL sedan, i SQL skulle jag göra ett antal olika uttryck som kunde ge oss den specifika informationen vi ville ha från databasen. Eftersom jag inte hade så jättestor koll på hur SQL uttryck fungerade så var jag tvungen att läsa på lite via </w:t>
+        <w:t xml:space="preserve">Under första veckan har jag jobbat mycket med fokus mot databasen, men jag har även varit med och bestämt hur sidan ska se ut. Efter planeringen till arbetet så började jag och Hannes med att ska en ER modell för databasen, då vi funderade på vilka attribut och tabeller vi skulle ha, samt hur de hänger ihop. Efter vi var nöjda med ER modellen så gick vi vidare till att arbeta med DB modellen då vi ritade ut den i databas format. Efter det så skapade jag databasen i phpMyAdmin, efter modellerna vi skapat. Sedan skapade jag ett antal in- och utcheckningar i databasen som sedan skulle användas då jag gjorde SQL uttryck och vid testning av databasen så att det fungerade som den skulle. Jag började med SQL sedan, i SQL skulle jag göra ett antal olika uttryck som kunde ge oss den specifika informationen vi ville ha från databasen. Eftersom jag inte hade så jättestor koll på hur SQL uttryck fungerade så var jag tvungen att läsa på lite via </w:t>
       </w:r>
       <w:hyperlink r:id="rId5" w:history="1">
         <w:r>
@@ -524,31 +445,13 @@
           <w:szCs w:val="28"/>
         </w:rPr>
       </w:pPr>
-      <w:proofErr w:type="spellStart"/>
       <w:r>
         <w:rPr>
           <w:sz w:val="28"/>
           <w:szCs w:val="28"/>
         </w:rPr>
-        <w:t>Two</w:t>
-      </w:r>
-      <w:proofErr w:type="spellEnd"/>
-      <w:r>
-        <w:rPr>
-          <w:sz w:val="28"/>
-          <w:szCs w:val="28"/>
-        </w:rPr>
-        <w:t xml:space="preserve"> stars and a </w:t>
-      </w:r>
-      <w:proofErr w:type="spellStart"/>
-      <w:r>
-        <w:rPr>
-          <w:sz w:val="28"/>
-          <w:szCs w:val="28"/>
-        </w:rPr>
-        <w:t>wish</w:t>
-      </w:r>
-      <w:proofErr w:type="spellEnd"/>
+        <w:t>Two stars and a wish</w:t>
+      </w:r>
     </w:p>
     <w:p/>
     <w:p>
@@ -632,15 +535,7 @@
         <w:t>Idag har jag och Hannes fortsatt jobba med PHP fram tills lunchen. Vi har löst små problem för hur vi ska hantera data. Efter lunch fortsatte jag och Hannes med PHP då vi tog tag i ett litet problem med att räkna med datum, vi löste det hyffsat fort dock då vi såg att vi hade en kopia av en variabel som krånglade till det.</w:t>
       </w:r>
       <w:r>
-        <w:t xml:space="preserve"> (</w:t>
-      </w:r>
-      <w:proofErr w:type="spellStart"/>
-      <w:r>
-        <w:t>implement</w:t>
-      </w:r>
-      <w:proofErr w:type="spellEnd"/>
-      <w:r>
-        <w:t>)</w:t>
+        <w:t xml:space="preserve"> (implement)</w:t>
       </w:r>
     </w:p>
     <w:p/>
@@ -660,35 +555,11 @@
         <w:t>idag</w:t>
       </w:r>
       <w:r>
-        <w:t xml:space="preserve">, enligt min planering men det var redan avklarat. Därför gjorde jag en </w:t>
-      </w:r>
-      <w:proofErr w:type="spellStart"/>
-      <w:r>
-        <w:t>Admin</w:t>
-      </w:r>
-      <w:proofErr w:type="spellEnd"/>
-      <w:r>
-        <w:t xml:space="preserve"> klass i PHP där jag läste in </w:t>
-      </w:r>
-      <w:proofErr w:type="spellStart"/>
-      <w:r>
-        <w:t>datan</w:t>
-      </w:r>
-      <w:proofErr w:type="spellEnd"/>
-      <w:r>
-        <w:t xml:space="preserve"> från ett SQL </w:t>
+        <w:t xml:space="preserve">, enligt min planering men det var redan avklarat. Därför gjorde jag en Admin klass i PHP där jag läste in datan från ett SQL </w:t>
       </w:r>
       <w:r>
         <w:lastRenderedPageBreak/>
-        <w:t>uttryck jag gjort och sedan ”</w:t>
-      </w:r>
-      <w:proofErr w:type="spellStart"/>
-      <w:r>
-        <w:t>loopade</w:t>
-      </w:r>
-      <w:proofErr w:type="spellEnd"/>
-      <w:r>
-        <w:t>” igenom det och skickade vidare det s</w:t>
+        <w:t>uttryck jag gjort och sedan ”loopade” igenom det och skickade vidare det s</w:t>
       </w:r>
       <w:r>
         <w:t>å att Hannes kunde använda det.</w:t>
@@ -702,15 +573,7 @@
         <w:t>ontus hade blivit klara med vår</w:t>
       </w:r>
       <w:r>
-        <w:t xml:space="preserve">t arbete och var därför lite arbetslösa för tillfället, Hannes föreslog att vi testade att göra lite </w:t>
-      </w:r>
-      <w:proofErr w:type="spellStart"/>
-      <w:r>
-        <w:t>Twig</w:t>
-      </w:r>
-      <w:proofErr w:type="spellEnd"/>
-      <w:r>
-        <w:t xml:space="preserve">, men det blev inte av. </w:t>
+        <w:t xml:space="preserve">t arbete och var därför lite arbetslösa för tillfället, Hannes föreslog att vi testade att göra lite Twig, men det blev inte av. </w:t>
       </w:r>
       <w:r>
         <w:t>Vi bestämde oss för att inte ge oss in på det då vi aldrig använt det förut och kände att vi skulle kunna repetera våra PHP kunskaper lite istället, Stefan ansåg oc</w:t>
@@ -722,15 +585,7 @@
         <w:t xml:space="preserve"> Vi reflekterade runt dessa saker och gjorde sedan en ”ny” tidsplan då vi ändrade allt till det vi gjort än så länge och sedan hur vi tänker fortsätta tills slutet av nästa vecka.</w:t>
       </w:r>
       <w:r>
-        <w:t xml:space="preserve"> (</w:t>
-      </w:r>
-      <w:proofErr w:type="spellStart"/>
-      <w:r>
-        <w:t>Conceive</w:t>
-      </w:r>
-      <w:proofErr w:type="spellEnd"/>
-      <w:r>
-        <w:t>)</w:t>
+        <w:t xml:space="preserve"> (Conceive)</w:t>
       </w:r>
       <w:r>
         <w:t xml:space="preserve"> På så vis kan vi lättare se vad det är vi gjort fel och planerat fel. Vad vi trodde skulle ta län</w:t>
@@ -747,26 +602,10 @@
     </w:p>
     <w:p>
       <w:r>
-        <w:t>Jag var iväg en stund mellan 13:00 och 14:00, men när jag kom tillbaka uppdaterade jag databasen, specifikt användare då jag gav dem ett till attribut som var ”</w:t>
-      </w:r>
-      <w:proofErr w:type="spellStart"/>
-      <w:r>
-        <w:t>admin</w:t>
-      </w:r>
-      <w:proofErr w:type="spellEnd"/>
-      <w:r>
-        <w:t>” alltså rättigheten att gå in på den del</w:t>
-      </w:r>
-      <w:r>
-        <w:t xml:space="preserve">en av sidan om </w:t>
-      </w:r>
-      <w:proofErr w:type="spellStart"/>
-      <w:r>
-        <w:t>admin</w:t>
-      </w:r>
-      <w:proofErr w:type="spellEnd"/>
-      <w:r>
-        <w:t xml:space="preserve"> status </w:t>
+        <w:t>Jag var iväg en stund mellan 13:00 och 14:00, men när jag kom tillbaka uppdaterade jag databasen, specifikt användare då jag gav dem ett till attribut som var ”admin” alltså rättigheten att gå in på den del</w:t>
+      </w:r>
+      <w:r>
+        <w:t xml:space="preserve">en av sidan om admin status </w:t>
       </w:r>
       <w:r>
         <w:t>har tilldelats</w:t>
@@ -812,13 +651,8 @@
         <w:t xml:space="preserve">eringen. </w:t>
       </w:r>
       <w:r>
-        <w:t xml:space="preserve">Därför reflekterade jag och Pontus dagen innan och planerat lite på nytt. Hannes var delaktig till viss del </w:t>
-      </w:r>
-      <w:proofErr w:type="gramStart"/>
-      <w:r>
-        <w:t>medans</w:t>
-      </w:r>
-      <w:proofErr w:type="gramEnd"/>
+        <w:t>Därför reflekterade jag och Pontus dagen innan och planerat lite på nytt. Hannes var delaktig till viss del medans</w:t>
+      </w:r>
       <w:r>
         <w:t xml:space="preserve"> han jobbade klart med sin del. Efter den ny</w:t>
       </w:r>
@@ -964,15 +798,7 @@
         <w:t>Vi planer</w:t>
       </w:r>
       <w:r>
-        <w:t xml:space="preserve">ade att börja fixa lite buggar och optimera </w:t>
-      </w:r>
-      <w:proofErr w:type="spellStart"/>
-      <w:r>
-        <w:t>urlvägarna</w:t>
-      </w:r>
-      <w:proofErr w:type="spellEnd"/>
-      <w:r>
-        <w:t xml:space="preserve">. </w:t>
+        <w:t xml:space="preserve">ade att börja fixa lite buggar och optimera urlvägarna. </w:t>
       </w:r>
       <w:r>
         <w:t xml:space="preserve">Innan vi avslutade morgonmötet så gick vi igenom betygskriterierna och konstaterade att vi missat några små detaljer på E nivå </w:t>
@@ -1002,21 +828,11 @@
       <w:r>
         <w:t>t</w:t>
       </w:r>
-      <w:bookmarkStart w:id="0" w:name="_GoBack"/>
-      <w:bookmarkEnd w:id="0"/>
       <w:r>
         <w:t xml:space="preserve"> temat man valt. </w:t>
       </w:r>
       <w:r>
-        <w:t xml:space="preserve">Efter vi pratat en stund och </w:t>
-      </w:r>
-      <w:proofErr w:type="spellStart"/>
-      <w:r>
-        <w:t>brainstormat</w:t>
-      </w:r>
-      <w:proofErr w:type="spellEnd"/>
-      <w:r>
-        <w:t xml:space="preserve"> kom vi fram till en lösning. </w:t>
+        <w:t xml:space="preserve">Efter vi pratat en stund och brainstormat kom vi fram till en lösning. </w:t>
       </w:r>
     </w:p>
     <w:p>
@@ -1056,11 +872,9 @@
       <w:r>
         <w:t>”</w:t>
       </w:r>
-      <w:proofErr w:type="spellStart"/>
       <w:r>
         <w:t>adminpanel</w:t>
       </w:r>
-      <w:proofErr w:type="spellEnd"/>
       <w:r>
         <w:t>”</w:t>
       </w:r>
@@ -1133,15 +947,7 @@
     </w:p>
     <w:p>
       <w:r>
-        <w:t xml:space="preserve">Vi bestämde oss även för att flytta tabellen under de grön/röd markerade till en ny sida eftersom om det skulle finnas fler användare så skulle den röd/gröna listan bli väldigt lång och sedan efter det skulle det komma en till lista med de senaste in och utstämplingarna som vi inte än bestämt hur många den ska visa är, vilket skulle resultera i en väldigt lång </w:t>
-      </w:r>
-      <w:proofErr w:type="spellStart"/>
-      <w:r>
-        <w:t>scroll</w:t>
-      </w:r>
-      <w:proofErr w:type="spellEnd"/>
-      <w:r>
-        <w:t xml:space="preserve"> som vi gärna vill undvika. </w:t>
+        <w:t xml:space="preserve">Vi bestämde oss även för att flytta tabellen under de grön/röd markerade till en ny sida eftersom om det skulle finnas fler användare så skulle den röd/gröna listan bli väldigt lång och sedan efter det skulle det komma en till lista med de senaste in och utstämplingarna som vi inte än bestämt hur många den ska visa är, vilket skulle resultera i en väldigt lång scroll som vi gärna vill undvika. </w:t>
       </w:r>
     </w:p>
     <w:p>
@@ -1221,6 +1027,39 @@
         <w:t xml:space="preserve">Innan vi avslutade dagen diskuterade vi design om hur ”progress baren” skulle se ut. </w:t>
       </w:r>
     </w:p>
+    <w:p/>
+    <w:p/>
+    <w:p/>
+    <w:p>
+      <w:r>
+        <w:lastRenderedPageBreak/>
+        <w:t>2016-09-13</w:t>
+      </w:r>
+    </w:p>
+    <w:p>
+      <w:r>
+        <w:t xml:space="preserve">Vi började dagen med att köra ett morgonmöte som vanligt, Pontus var tillbaka idag. </w:t>
+      </w:r>
+      <w:r>
+        <w:t xml:space="preserve">Vi fyllde in Pontus </w:t>
+      </w:r>
+      <w:r>
+        <w:t xml:space="preserve">om vad vi gjorde under gårdagen. Vi fyllde även in honom om det vi tänkte ändra på sidan som han </w:t>
+      </w:r>
+      <w:r>
+        <w:t xml:space="preserve">fick i uppgift under dagen. Vårt nya mål är att lägga till så man kan se alla dagar i en månad också, i detta har jag inte en super stor del eftersom SQL uttryck som behövs har jag redan skapa. Därför har jag matat in data i databasen som vi kan använda för bugtestning och för presentationen på måndag. </w:t>
+      </w:r>
+    </w:p>
+    <w:p>
+      <w:r>
+        <w:t>Däremot fyllde jag in Pontus på vad vi diskuterat igår mer exakt om hur vi t</w:t>
+      </w:r>
+      <w:r>
+        <w:t>änkte designa delarna av sidan.</w:t>
+      </w:r>
+      <w:bookmarkStart w:id="0" w:name="_GoBack"/>
+      <w:bookmarkEnd w:id="0"/>
+    </w:p>
     <w:sectPr>
       <w:pgSz w:w="11906" w:h="16838"/>
       <w:pgMar w:top="1417" w:right="1417" w:bottom="1417" w:left="1417" w:header="708" w:footer="708" w:gutter="0"/>
@@ -1232,7 +1071,7 @@
 </file>
 
 <file path=word/numbering.xml><?xml version="1.0" encoding="utf-8"?>
-<w:numbering xmlns:wpc="http://schemas.microsoft.com/office/word/2010/wordprocessingCanvas" xmlns:cx="http://schemas.microsoft.com/office/drawing/2014/chartex" xmlns:cx1="http://schemas.microsoft.com/office/drawing/2015/9/8/chartex" xmlns:cx2="http://schemas.microsoft.com/office/drawing/2015/10/21/chartex" xmlns:mc="http://schemas.openxmlformats.org/markup-compatibility/2006" xmlns:o="urn:schemas-microsoft-com:office:office" xmlns:r="http://schemas.openxmlformats.org/officeDocument/2006/relationships" xmlns:m="http://schemas.openxmlformats.org/officeDocument/2006/math" xmlns:v="urn:schemas-microsoft-com:vml" xmlns:wp14="http://schemas.microsoft.com/office/word/2010/wordprocessingDrawing" xmlns:wp="http://schemas.openxmlformats.org/drawingml/2006/wordprocessingDrawing" xmlns:w10="urn:schemas-microsoft-com:office:word" xmlns:w="http://schemas.openxmlformats.org/wordprocessingml/2006/main" xmlns:w14="http://schemas.microsoft.com/office/word/2010/wordml" xmlns:w15="http://schemas.microsoft.com/office/word/2012/wordml" xmlns:w16se="http://schemas.microsoft.com/office/word/2015/wordml/symex" xmlns:wpg="http://schemas.microsoft.com/office/word/2010/wordprocessingGroup" xmlns:wpi="http://schemas.microsoft.com/office/word/2010/wordprocessingInk" xmlns:wne="http://schemas.microsoft.com/office/word/2006/wordml" xmlns:wps="http://schemas.microsoft.com/office/word/2010/wordprocessingShape" mc:Ignorable="w14 w15 w16se wp14">
+<w:numbering xmlns:wpc="http://schemas.microsoft.com/office/word/2010/wordprocessingCanvas" xmlns:cx="http://schemas.microsoft.com/office/drawing/2014/chartex" xmlns:cx1="http://schemas.microsoft.com/office/drawing/2015/9/8/chartex" xmlns:mc="http://schemas.openxmlformats.org/markup-compatibility/2006" xmlns:o="urn:schemas-microsoft-com:office:office" xmlns:r="http://schemas.openxmlformats.org/officeDocument/2006/relationships" xmlns:m="http://schemas.openxmlformats.org/officeDocument/2006/math" xmlns:v="urn:schemas-microsoft-com:vml" xmlns:wp14="http://schemas.microsoft.com/office/word/2010/wordprocessingDrawing" xmlns:wp="http://schemas.openxmlformats.org/drawingml/2006/wordprocessingDrawing" xmlns:w10="urn:schemas-microsoft-com:office:word" xmlns:w="http://schemas.openxmlformats.org/wordprocessingml/2006/main" xmlns:w14="http://schemas.microsoft.com/office/word/2010/wordml" xmlns:w15="http://schemas.microsoft.com/office/word/2012/wordml" xmlns:w16se="http://schemas.microsoft.com/office/word/2015/wordml/symex" xmlns:wpg="http://schemas.microsoft.com/office/word/2010/wordprocessingGroup" xmlns:wpi="http://schemas.microsoft.com/office/word/2010/wordprocessingInk" xmlns:wne="http://schemas.microsoft.com/office/word/2006/wordml" xmlns:wps="http://schemas.microsoft.com/office/word/2010/wordprocessingShape" mc:Ignorable="w14 w15 w16se wp14">
   <w:abstractNum w:abstractNumId="0" w15:restartNumberingAfterBreak="0">
     <w:nsid w:val="74677557"/>
     <w:multiLevelType w:val="hybridMultilevel"/>
@@ -1372,7 +1211,7 @@
       </w:pPr>
     </w:pPrDefault>
   </w:docDefaults>
-  <w:latentStyles w:defLockedState="0" w:defUIPriority="99" w:defSemiHidden="0" w:defUnhideWhenUsed="0" w:defQFormat="0" w:count="372">
+  <w:latentStyles w:defLockedState="0" w:defUIPriority="99" w:defSemiHidden="0" w:defUnhideWhenUsed="0" w:defQFormat="0" w:count="371">
     <w:lsdException w:name="Normal" w:uiPriority="0" w:qFormat="1"/>
     <w:lsdException w:name="heading 1" w:uiPriority="9" w:qFormat="1"/>
     <w:lsdException w:name="heading 2" w:semiHidden="1" w:uiPriority="9" w:unhideWhenUsed="1" w:qFormat="1"/>
@@ -1744,7 +1583,6 @@
     <w:lsdException w:name="List Table 5 Dark Accent 6" w:uiPriority="50"/>
     <w:lsdException w:name="List Table 6 Colorful Accent 6" w:uiPriority="51"/>
     <w:lsdException w:name="List Table 7 Colorful Accent 6" w:uiPriority="52"/>
-    <w:lsdException w:name="xgraphic" w:semiHidden="1" w:unhideWhenUsed="1"/>
   </w:latentStyles>
   <w:style w:type="paragraph" w:default="1" w:styleId="Normal">
     <w:name w:val="Normal"/>

</xml_diff>